<commit_message>
Added Source code and some activities to the app
</commit_message>
<xml_diff>
--- a/Documents/RelatórioProjeto_SideChef.docx
+++ b/Documents/RelatórioProjeto_SideChef.docx
@@ -1,7 +1,251 @@
 
 <file path=word/document.xml><?xml version="1.0" encoding="utf-8"?>
-<w:document xmlns:wpc="http://schemas.microsoft.com/office/word/2010/wordprocessingCanvas" xmlns:cx="http://schemas.microsoft.com/office/drawing/2014/chartex" xmlns:cx1="http://schemas.microsoft.com/office/drawing/2015/9/8/chartex" xmlns:cx2="http://schemas.microsoft.com/office/drawing/2015/10/21/chartex" xmlns:cx3="http://schemas.microsoft.com/office/drawing/2016/5/9/chartex" xmlns:cx4="http://schemas.microsoft.com/office/drawing/2016/5/10/chartex" xmlns:cx5="http://schemas.microsoft.com/office/drawing/2016/5/11/chartex" xmlns:cx6="http://schemas.microsoft.com/office/drawing/2016/5/12/chartex" xmlns:cx7="http://schemas.microsoft.com/office/drawing/2016/5/13/chartex" xmlns:cx8="http://schemas.microsoft.com/office/drawing/2016/5/14/chartex" xmlns:mc="http://schemas.openxmlformats.org/markup-compatibility/2006" xmlns:aink="http://schemas.microsoft.com/office/drawing/2016/ink" xmlns:am3d="http://schemas.microsoft.com/office/drawing/2017/model3d" xmlns:o="urn:schemas-microsoft-com:office:office" xmlns:oel="http://schemas.microsoft.com/office/2019/extlst" xmlns:r="http://schemas.openxmlformats.org/officeDocument/2006/relationships" xmlns:m="http://schemas.openxmlformats.org/officeDocument/2006/math" xmlns:v="urn:schemas-microsoft-com:vml" xmlns:wp14="http://schemas.microsoft.com/office/word/2010/wordprocessingDrawing" xmlns:wp="http://schemas.openxmlformats.org/drawingml/2006/wordprocessingDrawing" xmlns:w10="urn:schemas-microsoft-com:office:word" xmlns:w="http://schemas.openxmlformats.org/wordprocessingml/2006/main" xmlns:w14="http://schemas.microsoft.com/office/word/2010/wordml" xmlns:w15="http://schemas.microsoft.com/office/word/2012/wordml" xmlns:w16cex="http://schemas.microsoft.com/office/word/2018/wordml/cex" xmlns:w16cid="http://schemas.microsoft.com/office/word/2016/wordml/cid" xmlns:w16="http://schemas.microsoft.com/office/word/2018/wordml" xmlns:w16sdtdh="http://schemas.microsoft.com/office/word/2020/wordml/sdtdatahash" xmlns:w16se="http://schemas.microsoft.com/office/word/2015/wordml/symex" xmlns:wpg="http://schemas.microsoft.com/office/word/2010/wordprocessingGroup" xmlns:wpi="http://schemas.microsoft.com/office/word/2010/wordprocessingInk" xmlns:wne="http://schemas.microsoft.com/office/word/2006/wordml" xmlns:wps="http://schemas.microsoft.com/office/word/2010/wordprocessingShape" mc:Ignorable="w14 w15 w16se w16cid w16 w16cex w16sdtdh wp14">
+<w:document xmlns:wpc="http://schemas.microsoft.com/office/word/2010/wordprocessingCanvas" xmlns:cx="http://schemas.microsoft.com/office/drawing/2014/chartex" xmlns:cx1="http://schemas.microsoft.com/office/drawing/2015/9/8/chartex" xmlns:cx2="http://schemas.microsoft.com/office/drawing/2015/10/21/chartex" xmlns:cx3="http://schemas.microsoft.com/office/drawing/2016/5/9/chartex" xmlns:cx4="http://schemas.microsoft.com/office/drawing/2016/5/10/chartex" xmlns:cx5="http://schemas.microsoft.com/office/drawing/2016/5/11/chartex" xmlns:cx6="http://schemas.microsoft.com/office/drawing/2016/5/12/chartex" xmlns:cx7="http://schemas.microsoft.com/office/drawing/2016/5/13/chartex" xmlns:cx8="http://schemas.microsoft.com/office/drawing/2016/5/14/chartex" xmlns:mc="http://schemas.openxmlformats.org/markup-compatibility/2006" xmlns:aink="http://schemas.microsoft.com/office/drawing/2016/ink" xmlns:am3d="http://schemas.microsoft.com/office/drawing/2017/model3d" xmlns:o="urn:schemas-microsoft-com:office:office" xmlns:oel="http://schemas.microsoft.com/office/2019/extlst" xmlns:r="http://schemas.openxmlformats.org/officeDocument/2006/relationships" xmlns:m="http://schemas.openxmlformats.org/officeDocument/2006/math" xmlns:v="urn:schemas-microsoft-com:vml" xmlns:wp14="http://schemas.microsoft.com/office/word/2010/wordprocessingDrawing" xmlns:wp="http://schemas.openxmlformats.org/drawingml/2006/wordprocessingDrawing" xmlns:w10="urn:schemas-microsoft-com:office:word" xmlns:w="http://schemas.openxmlformats.org/wordprocessingml/2006/main" xmlns:w14="http://schemas.microsoft.com/office/word/2010/wordml" xmlns:w15="http://schemas.microsoft.com/office/word/2012/wordml" xmlns:w16cex="http://schemas.microsoft.com/office/word/2018/wordml/cex" xmlns:w16cid="http://schemas.microsoft.com/office/word/2016/wordml/cid" xmlns:w16="http://schemas.microsoft.com/office/word/2018/wordml" xmlns:w16du="http://schemas.microsoft.com/office/word/2023/wordml/word16du" xmlns:w16sdtdh="http://schemas.microsoft.com/office/word/2020/wordml/sdtdatahash" xmlns:w16se="http://schemas.microsoft.com/office/word/2015/wordml/symex" xmlns:wpg="http://schemas.microsoft.com/office/word/2010/wordprocessingGroup" xmlns:wpi="http://schemas.microsoft.com/office/word/2010/wordprocessingInk" xmlns:wne="http://schemas.microsoft.com/office/word/2006/wordml" xmlns:wps="http://schemas.microsoft.com/office/word/2010/wordprocessingShape" mc:Ignorable="w14 w15 w16se w16cid w16 w16cex w16sdtdh w16du wp14">
   <w:body>
+    <w:p>
+      <w:r>
+        <w:rPr>
+          <w:noProof/>
+        </w:rPr>
+        <mc:AlternateContent>
+          <mc:Choice Requires="wps">
+            <w:drawing>
+              <wp:anchor distT="0" distB="0" distL="114300" distR="114300" simplePos="0" relativeHeight="251659264" behindDoc="0" locked="0" layoutInCell="1" allowOverlap="1" wp14:anchorId="5083DC89" wp14:editId="6DB055A0">
+                <wp:simplePos x="0" y="0"/>
+                <wp:positionH relativeFrom="leftMargin">
+                  <wp:align>left</wp:align>
+                </wp:positionH>
+                <wp:positionV relativeFrom="page">
+                  <wp:posOffset>0</wp:posOffset>
+                </wp:positionV>
+                <wp:extent cx="7765200" cy="219600"/>
+                <wp:effectExtent l="0" t="0" r="0" b="9525"/>
+                <wp:wrapNone/>
+                <wp:docPr id="100010111" name="ODT_ATTR_LBL_SHAPE"/>
+                <wp:cNvGraphicFramePr>
+                  <a:graphicFrameLocks xmlns:a="http://schemas.openxmlformats.org/drawingml/2006/main"/>
+                </wp:cNvGraphicFramePr>
+                <a:graphic xmlns:a="http://schemas.openxmlformats.org/drawingml/2006/main">
+                  <a:graphicData uri="http://schemas.microsoft.com/office/word/2010/wordprocessingShape">
+                    <wps:wsp>
+                      <wps:cNvSpPr txBox="1">
+                        <a:spLocks noChangeArrowheads="1"/>
+                      </wps:cNvSpPr>
+                      <wps:spPr bwMode="auto">
+                        <a:xfrm>
+                          <a:off x="0" y="0"/>
+                          <a:ext cx="7765200" cy="219600"/>
+                        </a:xfrm>
+                        <a:prstGeom prst="rect">
+                          <a:avLst/>
+                        </a:prstGeom>
+                        <a:solidFill>
+                          <a:srgbClr val="F2F2F2"/>
+                        </a:solidFill>
+                        <a:ln w="9525">
+                          <a:noFill/>
+                          <a:miter lim="800000"/>
+                          <a:headEnd/>
+                          <a:tailEnd/>
+                        </a:ln>
+                      </wps:spPr>
+                      <wps:txbx>
+                        <w:txbxContent>
+                          <w:p>
+                            <w:pPr>
+                              <w:spacing w:line="240" w:lineRule="auto"/>
+                              <w:contextualSpacing/>
+                            </w:pPr>
+                            <w:r>
+                              <w:rPr>
+                                <w:noProof/>
+                                <w:position w:val="-6"/>
+                              </w:rPr>
+                              <w:drawing>
+                                <wp:inline distT="0" distB="0" distL="0" distR="0" wp14:anchorId="3352F8A0" wp14:editId="1118D3D7">
+                                  <wp:extent cx="316230" cy="179705"/>
+                                  <wp:effectExtent l="0" t="0" r="0" b="0"/>
+                                  <wp:docPr id="100010001" name="LOGO"/>
+                                  <wp:cNvGraphicFramePr/>
+                                  <a:graphic xmlns:a="http://schemas.openxmlformats.org/drawingml/2006/main">
+                                    <a:graphicData uri="http://schemas.openxmlformats.org/drawingml/2006/picture">
+                                      <pic:pic xmlns:pic="http://schemas.openxmlformats.org/drawingml/2006/picture">
+                                        <pic:nvPicPr>
+                                          <pic:cNvPr id="100010001" name="LOGO"/>
+                                          <pic:cNvPicPr/>
+                                        </pic:nvPicPr>
+                                        <pic:blipFill>
+                                          <a:blip r:embed="rId6" cstate="print">
+                                            <a:extLst>
+                                              <a:ext uri="{28A0092B-C50C-407E-A947-70E740481C1C}">
+                                                <a14:useLocalDpi xmlns:a14="http://schemas.microsoft.com/office/drawing/2010/main" val="0"/>
+                                              </a:ext>
+                                            </a:extLst>
+                                          </a:blip>
+                                          <a:stretch>
+                                            <a:fillRect/>
+                                          </a:stretch>
+                                        </pic:blipFill>
+                                        <pic:spPr>
+                                          <a:xfrm>
+                                            <a:off x="0" y="0"/>
+                                            <a:ext cx="316230" cy="179705"/>
+                                          </a:xfrm>
+                                          <a:prstGeom prst="rect">
+                                            <a:avLst/>
+                                          </a:prstGeom>
+                                        </pic:spPr>
+                                      </pic:pic>
+                                    </a:graphicData>
+                                  </a:graphic>
+                                </wp:inline>
+                              </w:drawing>
+                            </w:r>
+                            <w:r>
+                              <w:rPr>
+                                <w:rFonts w:ascii="Roboto" w:hAnsi="Roboto"/>
+                                <w:color w:val="0F2B46"/>
+                                <w:szCs w:val="18"/>
+                              </w:rPr>
+                              <w:t xml:space="preserve"> </w:t>
+                            </w:r>
+                            <w:hyperlink r:id="rId7" w:tooltip="Doc Translator - www.onlinedoctranslator.com" w:history="1">
+                              <w:r>
+                                <w:rPr>
+                                  <w:rFonts w:ascii="Roboto" w:hAnsi="Roboto"/>
+                                  <w:color w:val="0F2B46"/>
+                                  <w:sz w:val="18"/>
+                                  <w:szCs w:val="18"/>
+                                </w:rPr>
+                                <w:t xml:space="preserve">Translated from Portuguese to English - </w:t>
+                              </w:r>
+                              <w:r>
+                                <w:rPr>
+                                  <w:rFonts w:ascii="Roboto" w:hAnsi="Roboto"/>
+                                  <w:color w:val="0F2B46"/>
+                                  <w:sz w:val="18"/>
+                                  <w:szCs w:val="18"/>
+                                  <w:u w:val="single"/>
+                                </w:rPr>
+                                <w:t>www.onlinedoctranslator.com</w:t>
+                              </w:r>
+                            </w:hyperlink>
+                          </w:p>
+                        </w:txbxContent>
+                      </wps:txbx>
+                      <wps:bodyPr rot="0" vert="horz" wrap="square" lIns="91440" tIns="0" rIns="91440" bIns="0" anchor="t" anchorCtr="0">
+                        <a:noAutofit/>
+                      </wps:bodyPr>
+                    </wps:wsp>
+                  </a:graphicData>
+                </a:graphic>
+                <wp14:sizeRelH relativeFrom="page">
+                  <wp14:pctWidth>100000</wp14:pctWidth>
+                </wp14:sizeRelH>
+                <wp14:sizeRelV relativeFrom="margin">
+                  <wp14:pctHeight>0</wp14:pctHeight>
+                </wp14:sizeRelV>
+              </wp:anchor>
+            </w:drawing>
+          </mc:Choice>
+          <mc:Fallback>
+            <w:pict>
+              <v:shapetype w14:anchorId="5083DC89" id="_x0000_t202" coordsize="21600,21600" o:spt="202" path="m,l,21600r21600,l21600,xe">
+                <v:stroke joinstyle="miter"/>
+                <v:path gradientshapeok="t" o:connecttype="rect"/>
+              </v:shapetype>
+              <v:shape id="ODT_ATTR_LBL_SHAPE" o:spid="_x0000_s1026" type="#_x0000_t202" style="position:absolute;margin-left:0;margin-top:0;width:611.45pt;height:17.3pt;z-index:251659264;visibility:visible;mso-wrap-style:square;mso-width-percent:1000;mso-height-percent:0;mso-wrap-distance-left:9pt;mso-wrap-distance-top:0;mso-wrap-distance-right:9pt;mso-wrap-distance-bottom:0;mso-position-horizontal:left;mso-position-horizontal-relative:left-margin-area;mso-position-vertical:absolute;mso-position-vertical-relative:page;mso-width-percent:1000;mso-height-percent:0;mso-width-relative:page;mso-height-relative:margin;v-text-anchor:top" o:gfxdata="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" fillcolor="#f2f2f2" stroked="f">
+                <v:textbox inset=",0,,0">
+                  <w:txbxContent>
+                    <w:p>
+                      <w:pPr>
+                        <w:spacing w:line="240" w:lineRule="auto"/>
+                        <w:contextualSpacing/>
+                      </w:pPr>
+                      <w:r>
+                        <w:rPr>
+                          <w:noProof/>
+                          <w:position w:val="-6"/>
+                        </w:rPr>
+                        <w:drawing>
+                          <wp:inline distT="0" distB="0" distL="0" distR="0" wp14:anchorId="3352F8A0" wp14:editId="1118D3D7">
+                            <wp:extent cx="316230" cy="179705"/>
+                            <wp:effectExtent l="0" t="0" r="0" b="0"/>
+                            <wp:docPr id="100010001" name="LOGO"/>
+                            <wp:cNvGraphicFramePr/>
+                            <a:graphic xmlns:a="http://schemas.openxmlformats.org/drawingml/2006/main">
+                              <a:graphicData uri="http://schemas.openxmlformats.org/drawingml/2006/picture">
+                                <pic:pic xmlns:pic="http://schemas.openxmlformats.org/drawingml/2006/picture">
+                                  <pic:nvPicPr>
+                                    <pic:cNvPr id="100010001" name="LOGO"/>
+                                    <pic:cNvPicPr/>
+                                  </pic:nvPicPr>
+                                  <pic:blipFill>
+                                    <a:blip r:embed="rId6" cstate="print">
+                                      <a:extLst>
+                                        <a:ext uri="{28A0092B-C50C-407E-A947-70E740481C1C}">
+                                          <a14:useLocalDpi xmlns:a14="http://schemas.microsoft.com/office/drawing/2010/main" val="0"/>
+                                        </a:ext>
+                                      </a:extLst>
+                                    </a:blip>
+                                    <a:stretch>
+                                      <a:fillRect/>
+                                    </a:stretch>
+                                  </pic:blipFill>
+                                  <pic:spPr>
+                                    <a:xfrm>
+                                      <a:off x="0" y="0"/>
+                                      <a:ext cx="316230" cy="179705"/>
+                                    </a:xfrm>
+                                    <a:prstGeom prst="rect">
+                                      <a:avLst/>
+                                    </a:prstGeom>
+                                  </pic:spPr>
+                                </pic:pic>
+                              </a:graphicData>
+                            </a:graphic>
+                          </wp:inline>
+                        </w:drawing>
+                      </w:r>
+                      <w:r>
+                        <w:rPr>
+                          <w:rFonts w:ascii="Roboto" w:hAnsi="Roboto"/>
+                          <w:color w:val="0F2B46"/>
+                          <w:szCs w:val="18"/>
+                        </w:rPr>
+                        <w:t xml:space="preserve"> </w:t>
+                      </w:r>
+                      <w:hyperlink r:id="rId8" w:tooltip="Doc Translator - www.onlinedoctranslator.com" w:history="1">
+                        <w:r>
+                          <w:rPr>
+                            <w:rFonts w:ascii="Roboto" w:hAnsi="Roboto"/>
+                            <w:color w:val="0F2B46"/>
+                            <w:sz w:val="18"/>
+                            <w:szCs w:val="18"/>
+                          </w:rPr>
+                          <w:t xml:space="preserve">Translated from Portuguese to English - </w:t>
+                        </w:r>
+                        <w:r>
+                          <w:rPr>
+                            <w:rFonts w:ascii="Roboto" w:hAnsi="Roboto"/>
+                            <w:color w:val="0F2B46"/>
+                            <w:sz w:val="18"/>
+                            <w:szCs w:val="18"/>
+                            <w:u w:val="single"/>
+                          </w:rPr>
+                          <w:t>www.onlinedoctranslator.com</w:t>
+                        </w:r>
+                      </w:hyperlink>
+                    </w:p>
+                  </w:txbxContent>
+                </v:textbox>
+                <w10:wrap anchorx="margin" anchory="page"/>
+              </v:shape>
+            </w:pict>
+          </mc:Fallback>
+        </mc:AlternateContent>
+      </w:r>
+    </w:p>
     <w:p>
       <w:pPr>
         <w:pStyle w:val="paragraph"/>
@@ -25,7 +269,7 @@
           <w:shd w:val="clear" w:color="auto" w:fill="FFFFFF"/>
         </w:rPr>
         <w:drawing>
-          <wp:inline distT="0" distB="0" distL="0" distR="0" wp14:anchorId="77AF946C" wp14:editId="4BBFB263">
+          <wp:inline distT="0" distB="0" distL="0" distR="0" wp14:anchorId="20D1BD82" wp14:editId="295FEABC">
             <wp:extent cx="4362450" cy="1047750"/>
             <wp:effectExtent l="0" t="0" r="0" b="0"/>
             <wp:docPr id="592152915" name="Imagem 1" descr="Uma imagem com texto, Tipo de letra, captura de ecrã, Gráficos&#10;&#10;Descrição gerada automaticamente"/>
@@ -42,7 +286,7 @@
                     </pic:cNvPicPr>
                   </pic:nvPicPr>
                   <pic:blipFill>
-                    <a:blip r:embed="rId6">
+                    <a:blip r:embed="rId9">
                       <a:extLst>
                         <a:ext uri="{28A0092B-C50C-407E-A947-70E740481C1C}">
                           <a14:useLocalDpi xmlns:a14="http://schemas.microsoft.com/office/drawing/2010/main" val="0"/>
@@ -178,16 +422,7 @@
           <w:sz w:val="50"/>
           <w:szCs w:val="50"/>
         </w:rPr>
-        <w:t>Relatório</w:t>
-      </w:r>
-      <w:r>
-        <w:rPr>
-          <w:rStyle w:val="eop"/>
-          <w:rFonts w:eastAsiaTheme="majorEastAsia"/>
-          <w:sz w:val="50"/>
-          <w:szCs w:val="50"/>
-        </w:rPr>
-        <w:t> Projeto</w:t>
+        <w:t>Project Report</w:t>
       </w:r>
     </w:p>
     <w:p>
@@ -209,25 +444,7 @@
           <w:sz w:val="36"/>
           <w:szCs w:val="36"/>
         </w:rPr>
-        <w:t>Aplicação</w:t>
-      </w:r>
-      <w:r>
-        <w:rPr>
-          <w:rStyle w:val="eop"/>
-          <w:rFonts w:eastAsiaTheme="majorEastAsia"/>
-          <w:sz w:val="36"/>
-          <w:szCs w:val="36"/>
-        </w:rPr>
-        <w:t xml:space="preserve"> de</w:t>
-      </w:r>
-      <w:r>
-        <w:rPr>
-          <w:rStyle w:val="eop"/>
-          <w:rFonts w:eastAsiaTheme="majorEastAsia"/>
-          <w:sz w:val="36"/>
-          <w:szCs w:val="36"/>
-        </w:rPr>
-        <w:t xml:space="preserve"> Receitas Culinárias “SideChef”</w:t>
+        <w:t>“SideChef” Cooking Recipes Application</w:t>
       </w:r>
     </w:p>
     <w:p>
@@ -241,15 +458,6 @@
           <w:szCs w:val="18"/>
         </w:rPr>
       </w:pPr>
-      <w:r>
-        <w:rPr>
-          <w:rStyle w:val="eop"/>
-          <w:rFonts w:eastAsiaTheme="majorEastAsia"/>
-          <w:sz w:val="50"/>
-          <w:szCs w:val="50"/>
-        </w:rPr>
-        <w:t> </w:t>
-      </w:r>
     </w:p>
     <w:p>
       <w:pPr>
@@ -262,15 +470,6 @@
           <w:szCs w:val="18"/>
         </w:rPr>
       </w:pPr>
-      <w:r>
-        <w:rPr>
-          <w:rStyle w:val="eop"/>
-          <w:rFonts w:eastAsiaTheme="majorEastAsia"/>
-          <w:sz w:val="50"/>
-          <w:szCs w:val="50"/>
-        </w:rPr>
-        <w:t> </w:t>
-      </w:r>
     </w:p>
     <w:p>
       <w:pPr>
@@ -294,7 +493,7 @@
           <w:sz w:val="32"/>
           <w:szCs w:val="32"/>
         </w:rPr>
-        <w:t xml:space="preserve">Desenvolvimento de aplicações para dispositivos móveis </w:t>
+        <w:t>Application development for mobile devices</w:t>
       </w:r>
     </w:p>
     <w:p>
@@ -308,15 +507,6 @@
           <w:szCs w:val="18"/>
         </w:rPr>
       </w:pPr>
-      <w:r>
-        <w:rPr>
-          <w:rStyle w:val="eop"/>
-          <w:rFonts w:eastAsiaTheme="majorEastAsia"/>
-          <w:sz w:val="32"/>
-          <w:szCs w:val="32"/>
-        </w:rPr>
-        <w:t> </w:t>
-      </w:r>
     </w:p>
     <w:p>
       <w:pPr>
@@ -329,15 +519,6 @@
           <w:szCs w:val="18"/>
         </w:rPr>
       </w:pPr>
-      <w:r>
-        <w:rPr>
-          <w:rStyle w:val="eop"/>
-          <w:rFonts w:eastAsiaTheme="majorEastAsia"/>
-          <w:sz w:val="32"/>
-          <w:szCs w:val="32"/>
-        </w:rPr>
-        <w:t> </w:t>
-      </w:r>
     </w:p>
     <w:p>
       <w:pPr>
@@ -350,15 +531,6 @@
           <w:szCs w:val="18"/>
         </w:rPr>
       </w:pPr>
-      <w:r>
-        <w:rPr>
-          <w:rStyle w:val="eop"/>
-          <w:rFonts w:eastAsiaTheme="majorEastAsia"/>
-          <w:sz w:val="32"/>
-          <w:szCs w:val="32"/>
-        </w:rPr>
-        <w:t> </w:t>
-      </w:r>
     </w:p>
     <w:p>
       <w:pPr>
@@ -371,15 +543,6 @@
           <w:szCs w:val="18"/>
         </w:rPr>
       </w:pPr>
-      <w:r>
-        <w:rPr>
-          <w:rStyle w:val="eop"/>
-          <w:rFonts w:eastAsiaTheme="majorEastAsia"/>
-          <w:sz w:val="32"/>
-          <w:szCs w:val="32"/>
-        </w:rPr>
-        <w:t> </w:t>
-      </w:r>
     </w:p>
     <w:p>
       <w:pPr>
@@ -392,15 +555,6 @@
           <w:szCs w:val="18"/>
         </w:rPr>
       </w:pPr>
-      <w:r>
-        <w:rPr>
-          <w:rStyle w:val="eop"/>
-          <w:rFonts w:eastAsiaTheme="majorEastAsia"/>
-          <w:sz w:val="32"/>
-          <w:szCs w:val="32"/>
-        </w:rPr>
-        <w:t> </w:t>
-      </w:r>
     </w:p>
     <w:p>
       <w:pPr>
@@ -413,15 +567,6 @@
           <w:szCs w:val="18"/>
         </w:rPr>
       </w:pPr>
-      <w:r>
-        <w:rPr>
-          <w:rStyle w:val="eop"/>
-          <w:rFonts w:eastAsiaTheme="majorEastAsia"/>
-          <w:sz w:val="32"/>
-          <w:szCs w:val="32"/>
-        </w:rPr>
-        <w:t> </w:t>
-      </w:r>
     </w:p>
     <w:p>
       <w:pPr>
@@ -434,15 +579,6 @@
           <w:szCs w:val="18"/>
         </w:rPr>
       </w:pPr>
-      <w:r>
-        <w:rPr>
-          <w:rStyle w:val="eop"/>
-          <w:rFonts w:eastAsiaTheme="majorEastAsia"/>
-          <w:sz w:val="32"/>
-          <w:szCs w:val="32"/>
-        </w:rPr>
-        <w:t> </w:t>
-      </w:r>
     </w:p>
     <w:p>
       <w:pPr>
@@ -455,15 +591,6 @@
           <w:szCs w:val="18"/>
         </w:rPr>
       </w:pPr>
-      <w:r>
-        <w:rPr>
-          <w:rStyle w:val="eop"/>
-          <w:rFonts w:eastAsiaTheme="majorEastAsia"/>
-          <w:sz w:val="32"/>
-          <w:szCs w:val="32"/>
-        </w:rPr>
-        <w:t> </w:t>
-      </w:r>
     </w:p>
     <w:p>
       <w:pPr>
@@ -476,15 +603,6 @@
           <w:szCs w:val="18"/>
         </w:rPr>
       </w:pPr>
-      <w:r>
-        <w:rPr>
-          <w:rStyle w:val="eop"/>
-          <w:rFonts w:eastAsiaTheme="majorEastAsia"/>
-          <w:sz w:val="32"/>
-          <w:szCs w:val="32"/>
-        </w:rPr>
-        <w:t> </w:t>
-      </w:r>
     </w:p>
     <w:p>
       <w:pPr>
@@ -507,7 +625,7 @@
           <w:b/>
           <w:bCs/>
         </w:rPr>
-        <w:t>Grupo 10:</w:t>
+        <w:t>Group 10:</w:t>
       </w:r>
     </w:p>
     <w:p>
@@ -569,13 +687,6 @@
         </w:rPr>
         <w:t>Hugo Bessa 113783</w:t>
       </w:r>
-      <w:r>
-        <w:rPr>
-          <w:rStyle w:val="eop"/>
-          <w:rFonts w:eastAsiaTheme="majorEastAsia"/>
-        </w:rPr>
-        <w:t> </w:t>
-      </w:r>
     </w:p>
     <w:p>
       <w:pPr>
@@ -589,13 +700,6 @@
           <w:szCs w:val="18"/>
         </w:rPr>
       </w:pPr>
-      <w:r>
-        <w:rPr>
-          <w:rStyle w:val="eop"/>
-          <w:rFonts w:eastAsiaTheme="majorEastAsia"/>
-        </w:rPr>
-        <w:t> </w:t>
-      </w:r>
     </w:p>
     <w:p>
       <w:pPr>
@@ -617,34 +721,7 @@
           <w:sz w:val="28"/>
           <w:szCs w:val="28"/>
         </w:rPr>
-        <w:t xml:space="preserve">Águeda, 15 de </w:t>
-      </w:r>
-      <w:proofErr w:type="gramStart"/>
-      <w:r>
-        <w:rPr>
-          <w:rStyle w:val="normaltextrun"/>
-          <w:rFonts w:eastAsiaTheme="majorEastAsia"/>
-          <w:sz w:val="28"/>
-          <w:szCs w:val="28"/>
-        </w:rPr>
-        <w:t>Março</w:t>
-      </w:r>
-      <w:proofErr w:type="gramEnd"/>
-      <w:r>
-        <w:rPr>
-          <w:rStyle w:val="normaltextrun"/>
-          <w:rFonts w:eastAsiaTheme="majorEastAsia"/>
-          <w:sz w:val="28"/>
-          <w:szCs w:val="28"/>
-        </w:rPr>
-        <w:t xml:space="preserve"> de 2024</w:t>
-      </w:r>
-      <w:r>
-        <w:rPr>
-          <w:rStyle w:val="eop"/>
-          <w:rFonts w:eastAsiaTheme="majorEastAsia"/>
-        </w:rPr>
-        <w:t> </w:t>
+        <w:t>Águeda, March 15, 2024</w:t>
       </w:r>
     </w:p>
     <w:p>
@@ -658,13 +735,6 @@
           <w:szCs w:val="18"/>
         </w:rPr>
       </w:pPr>
-      <w:r>
-        <w:rPr>
-          <w:rStyle w:val="eop"/>
-          <w:rFonts w:eastAsiaTheme="majorEastAsia"/>
-        </w:rPr>
-        <w:t> </w:t>
-      </w:r>
     </w:p>
     <w:p>
       <w:pPr>
@@ -677,13 +747,6 @@
           <w:szCs w:val="18"/>
         </w:rPr>
       </w:pPr>
-      <w:r>
-        <w:rPr>
-          <w:rStyle w:val="eop"/>
-          <w:rFonts w:eastAsiaTheme="majorEastAsia"/>
-        </w:rPr>
-        <w:t> </w:t>
-      </w:r>
     </w:p>
     <w:p>
       <w:pPr>
@@ -696,13 +759,6 @@
           <w:szCs w:val="18"/>
         </w:rPr>
       </w:pPr>
-      <w:r>
-        <w:rPr>
-          <w:rStyle w:val="eop"/>
-          <w:rFonts w:eastAsiaTheme="majorEastAsia"/>
-        </w:rPr>
-        <w:t> </w:t>
-      </w:r>
     </w:p>
     <w:p>
       <w:pPr>
@@ -724,25 +780,26 @@
           <w:sz w:val="20"/>
           <w:szCs w:val="20"/>
         </w:rPr>
-        <w:t>Licenciatura em Tecnologias da Informação 2º Ano – 2º Semestre</w:t>
-      </w:r>
-      <w:r>
-        <w:rPr>
-          <w:rStyle w:val="eop"/>
-          <w:rFonts w:eastAsiaTheme="majorEastAsia"/>
-          <w:sz w:val="20"/>
-          <w:szCs w:val="20"/>
-        </w:rPr>
-        <w:t> </w:t>
+        <w:t>Degree in Information Technologies 2nd Year – 2nd Semester</w:t>
       </w:r>
     </w:p>
     <w:p>
       <w:pPr>
         <w:pStyle w:val="Ttulo"/>
       </w:pPr>
+    </w:p>
+    <w:p>
+      <w:pPr>
+        <w:pStyle w:val="Ttulo"/>
+      </w:pPr>
+    </w:p>
+    <w:p>
+      <w:pPr>
+        <w:pStyle w:val="Ttulo"/>
+      </w:pPr>
       <w:r>
         <w:lastRenderedPageBreak/>
-        <w:t>Agradecimentos</w:t>
+        <w:t>Thanks</w:t>
       </w:r>
     </w:p>
     <w:p>
@@ -758,7 +815,7 @@
           <w:sz w:val="22"/>
           <w:szCs w:val="22"/>
         </w:rPr>
-        <w:t>Este projeto representa o culminar de uma jornada longa e é o fruto do esforço individual de ambos. Reconhecemos que não teríamos alcançado este feito sem o apoio e contribuição inestimável das pessoas que nos rodeiam.</w:t>
+        <w:t>This project represents the culmination of a long journey and is the fruit of both of their individual efforts. We recognize that we would not have achieved this feat without the support and invaluable contribution of the people around us.</w:t>
       </w:r>
     </w:p>
     <w:p>
@@ -777,21 +834,7 @@
           <w:sz w:val="22"/>
           <w:szCs w:val="22"/>
         </w:rPr>
-        <w:t xml:space="preserve">Queremos expressar um agradecimento especial ao Professor </w:t>
-      </w:r>
-      <w:r>
-        <w:rPr>
-          <w:sz w:val="22"/>
-          <w:szCs w:val="22"/>
-        </w:rPr>
-        <w:t>Gonçalo Marques</w:t>
-      </w:r>
-      <w:r>
-        <w:rPr>
-          <w:sz w:val="22"/>
-          <w:szCs w:val="22"/>
-        </w:rPr>
-        <w:t xml:space="preserve">, pela sua orientação perspicaz e dedicação incansável ao longo deste projeto de dispositivos móveis. O seu conhecimento especializado e direcionamento foram essenciais para moldar a nossa abordagem e alcançar os nossos objetivos. </w:t>
+        <w:t>We would like to express special thanks to Professor Gonçalo Marques, for his insightful guidance and tireless dedication throughout this mobile device project. His expert knowledge and guidance were essential in shaping our approach and achieving our goals.</w:t>
       </w:r>
       <w:r>
         <w:rPr>
@@ -801,17 +844,7 @@
           <w:szCs w:val="22"/>
           <w:shd w:val="clear" w:color="auto" w:fill="FFFFFF"/>
         </w:rPr>
-        <w:t>A sua sabedoria e a sua competência na supervisão foram fundamentais para a concretização deste projeto.</w:t>
-      </w:r>
-      <w:r>
-        <w:rPr>
-          <w:rStyle w:val="eop"/>
-          <w:color w:val="000000"/>
-          <w:sz w:val="22"/>
-          <w:szCs w:val="22"/>
-          <w:shd w:val="clear" w:color="auto" w:fill="FFFFFF"/>
-        </w:rPr>
-        <w:t> </w:t>
+        <w:t>His wisdom and competence in supervision were fundamental to the completion of this project.</w:t>
       </w:r>
     </w:p>
     <w:p>
@@ -844,7 +877,7 @@
       </w:pPr>
       <w:r>
         <w:lastRenderedPageBreak/>
-        <w:t xml:space="preserve">Índice </w:t>
+        <w:t>Index</w:t>
       </w:r>
     </w:p>
     <w:sdt>
@@ -876,7 +909,7 @@
             <w:pStyle w:val="Cabealhodondice"/>
           </w:pPr>
           <w:r>
-            <w:t>Conteúdo</w:t>
+            <w:t>Content</w:t>
           </w:r>
         </w:p>
         <w:p>
@@ -928,7 +961,7 @@
                 <w:rStyle w:val="Hiperligao"/>
                 <w:noProof/>
               </w:rPr>
-              <w:t>Introdução</w:t>
+              <w:t>Introduction</w:t>
             </w:r>
             <w:r>
               <w:rPr>
@@ -1014,7 +1047,7 @@
                 <w:rStyle w:val="Hiperligao"/>
                 <w:noProof/>
               </w:rPr>
-              <w:t>Visão geral do sistema</w:t>
+              <w:t>System overview</w:t>
             </w:r>
             <w:r>
               <w:rPr>
@@ -1100,7 +1133,7 @@
                 <w:rStyle w:val="Hiperligao"/>
                 <w:noProof/>
               </w:rPr>
-              <w:t>Cliente</w:t>
+              <w:t>Client</w:t>
             </w:r>
             <w:r>
               <w:rPr>
@@ -1186,7 +1219,7 @@
                 <w:rStyle w:val="Hiperligao"/>
                 <w:noProof/>
               </w:rPr>
-              <w:t>Objetivos</w:t>
+              <w:t>Goals</w:t>
             </w:r>
             <w:r>
               <w:rPr>
@@ -1260,7 +1293,7 @@
                 <w:rStyle w:val="Hiperligao"/>
                 <w:noProof/>
               </w:rPr>
-              <w:t>2.</w:t>
+              <w:t>two.</w:t>
             </w:r>
             <w:r>
               <w:rPr>
@@ -1278,7 +1311,7 @@
                 <w:rStyle w:val="Hiperligao"/>
                 <w:noProof/>
               </w:rPr>
-              <w:t>Metodologia</w:t>
+              <w:t>Methodology</w:t>
             </w:r>
             <w:r>
               <w:rPr>
@@ -1364,7 +1397,7 @@
                 <w:rStyle w:val="Hiperligao"/>
                 <w:noProof/>
               </w:rPr>
-              <w:t>Metodologia SDLC usada</w:t>
+              <w:t>SDLC methodology used</w:t>
             </w:r>
             <w:r>
               <w:rPr>
@@ -1450,7 +1483,7 @@
                 <w:rStyle w:val="Hiperligao"/>
                 <w:noProof/>
               </w:rPr>
-              <w:t>Tempo gasto</w:t>
+              <w:t>Time spent</w:t>
             </w:r>
             <w:r>
               <w:rPr>
@@ -1542,7 +1575,7 @@
                 <w:rStyle w:val="Hiperligao"/>
                 <w:noProof/>
               </w:rPr>
-              <w:t>Modelo de Requisitos</w:t>
+              <w:t>Requirements Model</w:t>
             </w:r>
             <w:r>
               <w:rPr>
@@ -1628,7 +1661,7 @@
                 <w:rStyle w:val="Hiperligao"/>
                 <w:noProof/>
               </w:rPr>
-              <w:t>Requisitos</w:t>
+              <w:t>Requirements</w:t>
             </w:r>
             <w:r>
               <w:rPr>
@@ -1714,7 +1747,7 @@
                 <w:rStyle w:val="Hiperligao"/>
                 <w:noProof/>
               </w:rPr>
-              <w:t>Requisitos funcionais</w:t>
+              <w:t>Functional requirements</w:t>
             </w:r>
             <w:r>
               <w:rPr>
@@ -1800,7 +1833,7 @@
                 <w:rStyle w:val="Hiperligao"/>
                 <w:noProof/>
               </w:rPr>
-              <w:t>Requisitos não funcionais</w:t>
+              <w:t>Non-functional requirements</w:t>
             </w:r>
             <w:r>
               <w:rPr>
@@ -1886,7 +1919,7 @@
                 <w:rStyle w:val="Hiperligao"/>
                 <w:noProof/>
               </w:rPr>
-              <w:t>Modelo de Casos de utilização</w:t>
+              <w:t>Use Case Model</w:t>
             </w:r>
             <w:r>
               <w:rPr>
@@ -1972,7 +2005,7 @@
                 <w:rStyle w:val="Hiperligao"/>
                 <w:noProof/>
               </w:rPr>
-              <w:t>Visão geral</w:t>
+              <w:t>Overview</w:t>
             </w:r>
             <w:r>
               <w:rPr>
@@ -2058,7 +2091,7 @@
                 <w:rStyle w:val="Hiperligao"/>
                 <w:noProof/>
               </w:rPr>
-              <w:t>Atores</w:t>
+              <w:t>Actors</w:t>
             </w:r>
             <w:r>
               <w:rPr>
@@ -2144,7 +2177,7 @@
                 <w:rStyle w:val="Hiperligao"/>
                 <w:noProof/>
               </w:rPr>
-              <w:t>Casos de utilização</w:t>
+              <w:t>Use cases</w:t>
             </w:r>
             <w:r>
               <w:rPr>
@@ -2236,7 +2269,7 @@
                 <w:rStyle w:val="Hiperligao"/>
                 <w:noProof/>
               </w:rPr>
-              <w:t>A aplicação</w:t>
+              <w:t>The app</w:t>
             </w:r>
             <w:r>
               <w:rPr>
@@ -2322,7 +2355,7 @@
                 <w:rStyle w:val="Hiperligao"/>
                 <w:noProof/>
               </w:rPr>
-              <w:t>Base de dados</w:t>
+              <w:t>Data base</w:t>
             </w:r>
             <w:r>
               <w:rPr>
@@ -2408,7 +2441,7 @@
                 <w:rStyle w:val="Hiperligao"/>
                 <w:noProof/>
               </w:rPr>
-              <w:t>Visão geral</w:t>
+              <w:t>Overview</w:t>
             </w:r>
             <w:r>
               <w:rPr>
@@ -2494,7 +2527,7 @@
                 <w:rStyle w:val="Hiperligao"/>
                 <w:noProof/>
               </w:rPr>
-              <w:t>Diagrama de classes</w:t>
+              <w:t>Class Diagram</w:t>
             </w:r>
             <w:r>
               <w:rPr>
@@ -2580,7 +2613,7 @@
                 <w:rStyle w:val="Hiperligao"/>
                 <w:noProof/>
               </w:rPr>
-              <w:t>Esquema ER</w:t>
+              <w:t>ER Scheme</w:t>
             </w:r>
             <w:r>
               <w:rPr>
@@ -2666,7 +2699,7 @@
                 <w:rStyle w:val="Hiperligao"/>
                 <w:noProof/>
               </w:rPr>
-              <w:t>Script de criação</w:t>
+              <w:t>Creation script</w:t>
             </w:r>
             <w:r>
               <w:rPr>
@@ -2924,7 +2957,7 @@
                 <w:rStyle w:val="Hiperligao"/>
                 <w:noProof/>
               </w:rPr>
-              <w:t>Aplicação</w:t>
+              <w:t>Application</w:t>
             </w:r>
             <w:r>
               <w:rPr>
@@ -3182,7 +3215,7 @@
                 <w:rStyle w:val="Hiperligao"/>
                 <w:noProof/>
               </w:rPr>
-              <w:t>Activities (páginas da aplicação)</w:t>
+              <w:t>Activities (application pages)</w:t>
             </w:r>
             <w:r>
               <w:rPr>
@@ -3274,7 +3307,7 @@
                 <w:rStyle w:val="Hiperligao"/>
                 <w:noProof/>
               </w:rPr>
-              <w:t>Conclusão</w:t>
+              <w:t>Conclusion</w:t>
             </w:r>
             <w:r>
               <w:rPr>
@@ -3366,7 +3399,7 @@
                 <w:rStyle w:val="Hiperligao"/>
                 <w:noProof/>
               </w:rPr>
-              <w:t>Bibliografia</w:t>
+              <w:t>Bibliography</w:t>
             </w:r>
             <w:r>
               <w:rPr>
@@ -3441,7 +3474,7 @@
       </w:pPr>
       <w:r>
         <w:lastRenderedPageBreak/>
-        <w:t>Índice de tabelas</w:t>
+        <w:t>Table index</w:t>
       </w:r>
     </w:p>
     <w:p>
@@ -3464,7 +3497,7 @@
       </w:pPr>
       <w:r>
         <w:lastRenderedPageBreak/>
-        <w:t>Índice de figuras</w:t>
+        <w:t>Figure index</w:t>
       </w:r>
     </w:p>
     <w:p>
@@ -3502,17 +3535,9 @@
           <w:szCs w:val="56"/>
         </w:rPr>
         <w:lastRenderedPageBreak/>
-        <w:t>Introdução</w:t>
+        <w:t>Introduction</w:t>
       </w:r>
       <w:bookmarkEnd w:id="0"/>
-      <w:r>
-        <w:rPr>
-          <w:color w:val="auto"/>
-          <w:sz w:val="56"/>
-          <w:szCs w:val="56"/>
-        </w:rPr>
-        <w:t xml:space="preserve"> </w:t>
-      </w:r>
     </w:p>
     <w:p/>
     <w:p>
@@ -3535,57 +3560,23 @@
           <w:sz w:val="40"/>
           <w:szCs w:val="40"/>
         </w:rPr>
-        <w:t>Visão geral do sistema</w:t>
+        <w:t>System overview</w:t>
       </w:r>
       <w:bookmarkEnd w:id="1"/>
     </w:p>
     <w:p>
       <w:r>
-        <w:t xml:space="preserve">A culinária contemporânea está a passar por uma revolução digital, impulsionada pela integração crescente da tecnologia nas nossas vidas quotidianas. As aplicações móveis desempenham um papel crucial nesta transformação, tornando mais fácil o acesso a uma vasta gama de receitas, dicas culinárias e ferramentas práticas que tornam a experiência na cozinha mais agradável e inspiradora. Nesse sentido, este relatório propõe-se a analisar e explorar em profundidade a aplicação </w:t>
-      </w:r>
-      <w:proofErr w:type="spellStart"/>
-      <w:r>
-        <w:t>SideChef</w:t>
-      </w:r>
-      <w:proofErr w:type="spellEnd"/>
-      <w:r>
-        <w:t>, uma plataforma móvel concebida para satisfazer as necessidades e exigências dos entusiastas da culinária em todo o mundo.</w:t>
-      </w:r>
-    </w:p>
-    <w:p>
-      <w:proofErr w:type="spellStart"/>
-      <w:r>
-        <w:t>SideChef</w:t>
-      </w:r>
-      <w:proofErr w:type="spellEnd"/>
-      <w:r>
-        <w:t xml:space="preserve"> é mais do que uma simples aplicação de receitas, é um ecossistema culinário completo que combina uma vasta gama de receitas de alta qualidade com ferramentas intuitivas e recursos personalizados. Ao entrar na aplicação, os utilizadores são imersos num universo gastronómico, onde podem explorar uma ampla gama de receitas de todo o mundo, encontrar inspiração para novas criações e aprender técnicas culinárias através de instruções detalhadas.</w:t>
+        <w:t>Contemporary gastronomy is going through a digital revolution, driven by the increasing integration of technology into our daily lives. Mobile applications play a crucial role in this transformation, making it easier to access a wide range of recipes, cooking tips and practical tools that make the kitchen experience more enjoyable and inspiring. In this sense, this report proposes to analyze and explore in depth the SideChef application, a mobile platform designed to satisfy the needs and demands of culinary enthusiasts around the world.</w:t>
       </w:r>
     </w:p>
     <w:p>
       <w:r>
-        <w:t xml:space="preserve">Entre as funcionalidades essenciais da aplicação </w:t>
-      </w:r>
-      <w:proofErr w:type="spellStart"/>
-      <w:r>
-        <w:t>SideChef</w:t>
-      </w:r>
-      <w:proofErr w:type="spellEnd"/>
-      <w:r>
-        <w:t xml:space="preserve"> estão o registo e início de sessão do utilizador, permitindo uma experiência personalizada e contínua. A funcionalidade de ver receita permite aos utilizadores acederem a receitas específicas por tipo ou nome, enquanto a visualização detalhada de ingredientes e preparação fornece orientações passo a passo para cada prato. A gestão de receitas guardadas e a capacidade de apagar receitas dos guardados tornam mais fácil para os utilizadores organizarem e acederem às suas receitas preferidas.</w:t>
+        <w:t>SideChef is more than a simple recipe app, it's a complete culinary ecosystem that combines a vast collection of high-quality recipes with intuitive tools and personalized features. Upon entering the app, users are immersed in a gastronomic universe, where they can explore a wide range of recipes from around the world, find inspiration for new creations and learn culinary techniques through detailed instructions.</w:t>
       </w:r>
     </w:p>
     <w:p>
       <w:r>
-        <w:t xml:space="preserve">Adicionalmente, os utilizadores têm a capacidade de criar conta para acesso personalizado à aplicação, fazer login para uma experiência contínua e editar as suas informações de utilizador conforme necessário para manterem os seus perfis atualizados e precisos. Estas funcionalidades garantem uma experiência completa e personalizada aos utilizadores da aplicação </w:t>
-      </w:r>
-      <w:proofErr w:type="spellStart"/>
-      <w:r>
-        <w:t>SideChef</w:t>
-      </w:r>
-      <w:proofErr w:type="spellEnd"/>
-      <w:r>
-        <w:t>, tornando-a uma ferramenta indispensável para entusiastas da culinária em todo o mundo.</w:t>
+        <w:t>Among the essential features of the SideChef application are user registration and login, allowing for a personalized and continuous experience. The advanced search functionality allows users to find specific recipes name, while the detailed ingredient and preparation view provides step-by-step guidance for each dish. Favorite recipe make it easy for users to organize and access their favorite recipes.</w:t>
       </w:r>
     </w:p>
     <w:p>
@@ -3608,25 +3599,13 @@
           <w:sz w:val="40"/>
           <w:szCs w:val="40"/>
         </w:rPr>
-        <w:t>Cliente</w:t>
+        <w:t>Client</w:t>
       </w:r>
       <w:bookmarkEnd w:id="2"/>
-      <w:r>
-        <w:rPr>
-          <w:color w:val="auto"/>
-          <w:sz w:val="40"/>
-          <w:szCs w:val="40"/>
-        </w:rPr>
-        <w:t xml:space="preserve"> </w:t>
-      </w:r>
     </w:p>
     <w:p>
       <w:r>
-        <w:t xml:space="preserve">No desenvolvimento da aplicação SideChef, é crucial compreender os utilizadores que interagem com este sistema culinário digital. Estes utilizadores são representados por entusiastas da culinária, desde cozinheiros amadores até chefs </w:t>
-      </w:r>
-      <w:r>
-        <w:lastRenderedPageBreak/>
-        <w:t>profissionais, que recorrem à aplicação em busca de inspiração, aprendizagem e organização das suas experiências gastronómicas. A aplicação procura oferecer uma interação intuitiva e cativante, respondendo às necessidades dos utilizadores, desde a disponibilidade de uma vasta seleção de receitas de qualidade até à oferta de ferramentas intuitivas para organização e acesso rápido às informações sobre os pratos.</w:t>
+        <w:t>When developing the SideChef application, it is crucial to understand the users who interact with this digital culinary system. These users are represented by culinary enthusiasts, from amateur cooks to professional chefs, who turn to the application in search of inspiration, learning and organization of their gastronomic experiences. The application seeks to offer an intuitive and captivating interaction, responding to users' needs, from the availability of a wide selection of quality recipes to the offering of intuitive tools for organization and quick access to information about dishes.</w:t>
       </w:r>
     </w:p>
     <w:p>
@@ -3649,21 +3628,17 @@
           <w:sz w:val="40"/>
           <w:szCs w:val="40"/>
         </w:rPr>
-        <w:t>Objetivos</w:t>
+        <w:t>Goals</w:t>
       </w:r>
       <w:bookmarkEnd w:id="3"/>
-      <w:r>
-        <w:rPr>
-          <w:color w:val="auto"/>
-          <w:sz w:val="40"/>
-          <w:szCs w:val="40"/>
-        </w:rPr>
-        <w:t xml:space="preserve"> </w:t>
-      </w:r>
     </w:p>
     <w:p>
       <w:r>
-        <w:t>Os objetivos da aplicação SideChef centram-se em proporcionar uma experiência culinária completa e enriquecedora para os seus utilizadores. Estes objetivos englobam desde a oferta de inspiração culinária através de uma vasta seleção de receitas, até à facilitação do processo de aprendizagem através de instruções detalhadas. Além disso, a aplicação procura disponibilizar funcionalidades intuitivas que facilitem a navegação e personalização da experiência do utilizador.</w:t>
+        <w:t xml:space="preserve">The objectives of the SideChef application focus on providing a complete and enriching culinary experience for its users. These objectives range from offering culinary inspiration through a wide selection of recipes, to facilitating the learning </w:t>
+      </w:r>
+      <w:r>
+        <w:lastRenderedPageBreak/>
+        <w:t>process through detailed instructions and explanatory videos. Furthermore, the application seeks to provide intuitive features that facilitate navigation and personalization of the user experience. It also aims to encourage interactivity and sharing among users, creating a culinary community where they can inspire each other and share their gastronomic experiences.</w:t>
       </w:r>
     </w:p>
     <w:p>
@@ -3686,17 +3661,9 @@
           <w:sz w:val="56"/>
           <w:szCs w:val="56"/>
         </w:rPr>
-        <w:t>Metodologia</w:t>
+        <w:t>Methodology</w:t>
       </w:r>
       <w:bookmarkEnd w:id="4"/>
-      <w:r>
-        <w:rPr>
-          <w:color w:val="auto"/>
-          <w:sz w:val="56"/>
-          <w:szCs w:val="56"/>
-        </w:rPr>
-        <w:t xml:space="preserve"> </w:t>
-      </w:r>
     </w:p>
     <w:p>
       <w:pPr>
@@ -3718,21 +3685,13 @@
           <w:sz w:val="40"/>
           <w:szCs w:val="40"/>
         </w:rPr>
-        <w:t>Metodologia SDLC</w:t>
+        <w:t>SDLC Methodology</w:t>
       </w:r>
       <w:bookmarkEnd w:id="5"/>
     </w:p>
     <w:p>
       <w:r>
-        <w:t xml:space="preserve">Na implementação da aplicação SideChef, optou-se por seguir a metodologia SDLC, nomeadamente o modelo </w:t>
-      </w:r>
-      <w:proofErr w:type="spellStart"/>
-      <w:r>
-        <w:t>Waterfall</w:t>
-      </w:r>
-      <w:proofErr w:type="spellEnd"/>
-      <w:r>
-        <w:t>. Este modelo é caracterizado por uma abordagem sequencial, onde cada fase do desenvolvimento - como análise, design, implementação, testes e manutenção - é realizada de forma linear e sequencial, sem sobreposição significativa entre as etapas. Desta forma, cada fase é concluída antes de avançar para a seguinte, proporcionando uma estrutura clara e definida para o processo de desenvolvimento do software. A escolha deste modelo foi fundamentada nas características específicas do projeto e nas necessidades identificadas durante a fase inicial de planeamento.</w:t>
+        <w:t>When implementing the SideChef application, we chose to follow the SDLC methodology, namely the Waterfall model. This model is characterized by a sequential approach, where each phase of development - such as analysis, design, implementation, testing and maintenance - is carried out in a linear and sequential manner, without significant overlap between the stages. This way, each phase is completed before moving on to the next, providing a clear and defined structure for the software development process. The choice of this model was based on the specific characteristics of the project and the needs identified during the initial planning phase.</w:t>
       </w:r>
     </w:p>
     <w:p>
@@ -3755,16 +3714,13 @@
           <w:sz w:val="40"/>
           <w:szCs w:val="40"/>
         </w:rPr>
-        <w:t>Tempo gasto</w:t>
+        <w:t>Time spent</w:t>
       </w:r>
       <w:bookmarkEnd w:id="6"/>
     </w:p>
     <w:p>
-      <w:pPr>
-        <w:ind w:left="360"/>
-      </w:pPr>
       <w:r>
-        <w:t>SEMANA 10-04-2024 = 7H</w:t>
+        <w:t>10-03 = 7h</w:t>
       </w:r>
     </w:p>
     <w:p>
@@ -3787,7 +3743,7 @@
           <w:sz w:val="56"/>
           <w:szCs w:val="56"/>
         </w:rPr>
-        <w:t>Modelo de Requisitos</w:t>
+        <w:t>Requirements Model</w:t>
       </w:r>
       <w:bookmarkEnd w:id="7"/>
     </w:p>
@@ -3811,7 +3767,7 @@
           <w:sz w:val="40"/>
           <w:szCs w:val="40"/>
         </w:rPr>
-        <w:t>Requisitos</w:t>
+        <w:t>Requirements</w:t>
       </w:r>
       <w:bookmarkEnd w:id="8"/>
     </w:p>
@@ -3830,15 +3786,9 @@
         <w:rPr>
           <w:color w:val="auto"/>
         </w:rPr>
-        <w:t xml:space="preserve"> </w:t>
+        <w:t>Functional requirements</w:t>
       </w:r>
       <w:bookmarkStart w:id="9" w:name="_Toc161416727"/>
-      <w:r>
-        <w:rPr>
-          <w:color w:val="auto"/>
-        </w:rPr>
-        <w:t>Requisitos funcionais</w:t>
-      </w:r>
       <w:bookmarkEnd w:id="9"/>
     </w:p>
     <w:tbl>
@@ -3864,7 +3814,7 @@
           </w:tcPr>
           <w:p>
             <w:r>
-              <w:t>Nº</w:t>
+              <w:t>No.</w:t>
             </w:r>
           </w:p>
         </w:tc>
@@ -3877,7 +3827,7 @@
               <w:cnfStyle w:val="100000000000" w:firstRow="1" w:lastRow="0" w:firstColumn="0" w:lastColumn="0" w:oddVBand="0" w:evenVBand="0" w:oddHBand="0" w:evenHBand="0" w:firstRowFirstColumn="0" w:firstRowLastColumn="0" w:lastRowFirstColumn="0" w:lastRowLastColumn="0"/>
             </w:pPr>
             <w:r>
-              <w:t>Nome</w:t>
+              <w:t>Name</w:t>
             </w:r>
           </w:p>
         </w:tc>
@@ -3890,7 +3840,7 @@
               <w:cnfStyle w:val="100000000000" w:firstRow="1" w:lastRow="0" w:firstColumn="0" w:lastColumn="0" w:oddVBand="0" w:evenVBand="0" w:oddHBand="0" w:evenHBand="0" w:firstRowFirstColumn="0" w:firstRowLastColumn="0" w:lastRowFirstColumn="0" w:lastRowLastColumn="0"/>
             </w:pPr>
             <w:r>
-              <w:t>Descrição</w:t>
+              <w:t>Description</w:t>
             </w:r>
           </w:p>
         </w:tc>
@@ -3903,7 +3853,7 @@
               <w:cnfStyle w:val="100000000000" w:firstRow="1" w:lastRow="0" w:firstColumn="0" w:lastColumn="0" w:oddVBand="0" w:evenVBand="0" w:oddHBand="0" w:evenHBand="0" w:firstRowFirstColumn="0" w:firstRowLastColumn="0" w:lastRowFirstColumn="0" w:lastRowLastColumn="0"/>
             </w:pPr>
             <w:r>
-              <w:t>Prioridade</w:t>
+              <w:t>Priority</w:t>
             </w:r>
           </w:p>
         </w:tc>
@@ -3919,7 +3869,6 @@
           </w:tcPr>
           <w:p>
             <w:r>
-              <w:lastRenderedPageBreak/>
               <w:t>1</w:t>
             </w:r>
           </w:p>
@@ -3933,7 +3882,7 @@
               <w:cnfStyle w:val="000000100000" w:firstRow="0" w:lastRow="0" w:firstColumn="0" w:lastColumn="0" w:oddVBand="0" w:evenVBand="0" w:oddHBand="1" w:evenHBand="0" w:firstRowFirstColumn="0" w:firstRowLastColumn="0" w:lastRowFirstColumn="0" w:lastRowLastColumn="0"/>
             </w:pPr>
             <w:r>
-              <w:t>Registo e Início de Sessão</w:t>
+              <w:t>Registration and Login</w:t>
             </w:r>
           </w:p>
         </w:tc>
@@ -3946,7 +3895,7 @@
               <w:cnfStyle w:val="000000100000" w:firstRow="0" w:lastRow="0" w:firstColumn="0" w:lastColumn="0" w:oddVBand="0" w:evenVBand="0" w:oddHBand="1" w:evenHBand="0" w:firstRowFirstColumn="0" w:firstRowLastColumn="0" w:lastRowFirstColumn="0" w:lastRowLastColumn="0"/>
             </w:pPr>
             <w:r>
-              <w:t>Permitir que os utilizadores se registem e iniciem sessão na aplicação SideChef.</w:t>
+              <w:t>Allow users to register and log in to the SideChef app.</w:t>
             </w:r>
           </w:p>
         </w:tc>
@@ -3960,7 +3909,7 @@
               <w:cnfStyle w:val="000000100000" w:firstRow="0" w:lastRow="0" w:firstColumn="0" w:lastColumn="0" w:oddVBand="0" w:evenVBand="0" w:oddHBand="1" w:evenHBand="0" w:firstRowFirstColumn="0" w:firstRowLastColumn="0" w:lastRowFirstColumn="0" w:lastRowLastColumn="0"/>
             </w:pPr>
             <w:r>
-              <w:t>Alta</w:t>
+              <w:t>High</w:t>
             </w:r>
           </w:p>
         </w:tc>
@@ -3986,7 +3935,7 @@
               <w:cnfStyle w:val="000000000000" w:firstRow="0" w:lastRow="0" w:firstColumn="0" w:lastColumn="0" w:oddVBand="0" w:evenVBand="0" w:oddHBand="0" w:evenHBand="0" w:firstRowFirstColumn="0" w:firstRowLastColumn="0" w:lastRowFirstColumn="0" w:lastRowLastColumn="0"/>
             </w:pPr>
             <w:r>
-              <w:t>Pesquisa Avançada de Receitas</w:t>
+              <w:t>Advanced Recipe Search</w:t>
             </w:r>
           </w:p>
         </w:tc>
@@ -3999,7 +3948,7 @@
               <w:cnfStyle w:val="000000000000" w:firstRow="0" w:lastRow="0" w:firstColumn="0" w:lastColumn="0" w:oddVBand="0" w:evenVBand="0" w:oddHBand="0" w:evenHBand="0" w:firstRowFirstColumn="0" w:firstRowLastColumn="0" w:lastRowFirstColumn="0" w:lastRowLastColumn="0"/>
             </w:pPr>
             <w:r>
-              <w:t>Disponibilizar uma funcionalidade de pesquisa avançada para os utilizadores encontrarem receitas específicas.</w:t>
+              <w:t>Provide advanced search functionality for users to find specific recipes.</w:t>
             </w:r>
           </w:p>
         </w:tc>
@@ -4013,7 +3962,7 @@
               <w:cnfStyle w:val="000000000000" w:firstRow="0" w:lastRow="0" w:firstColumn="0" w:lastColumn="0" w:oddVBand="0" w:evenVBand="0" w:oddHBand="0" w:evenHBand="0" w:firstRowFirstColumn="0" w:firstRowLastColumn="0" w:lastRowFirstColumn="0" w:lastRowLastColumn="0"/>
             </w:pPr>
             <w:r>
-              <w:t>Alta</w:t>
+              <w:t>High</w:t>
             </w:r>
           </w:p>
         </w:tc>
@@ -4042,7 +3991,7 @@
               <w:cnfStyle w:val="000000100000" w:firstRow="0" w:lastRow="0" w:firstColumn="0" w:lastColumn="0" w:oddVBand="0" w:evenVBand="0" w:oddHBand="1" w:evenHBand="0" w:firstRowFirstColumn="0" w:firstRowLastColumn="0" w:lastRowFirstColumn="0" w:lastRowLastColumn="0"/>
             </w:pPr>
             <w:r>
-              <w:t>Visualização Detalhada de Receitas</w:t>
+              <w:t>Detailed Recipe View</w:t>
             </w:r>
           </w:p>
         </w:tc>
@@ -4055,7 +4004,7 @@
               <w:cnfStyle w:val="000000100000" w:firstRow="0" w:lastRow="0" w:firstColumn="0" w:lastColumn="0" w:oddVBand="0" w:evenVBand="0" w:oddHBand="1" w:evenHBand="0" w:firstRowFirstColumn="0" w:firstRowLastColumn="0" w:lastRowFirstColumn="0" w:lastRowLastColumn="0"/>
             </w:pPr>
             <w:r>
-              <w:t>Apresentar informações detalhadas sobre os ingredientes, instruções de preparação e nutrição das receitas.</w:t>
+              <w:t>Present detailed information about the ingredients, preparation instructions and nutrition of the recipes.</w:t>
             </w:r>
           </w:p>
         </w:tc>
@@ -4069,7 +4018,7 @@
               <w:cnfStyle w:val="000000100000" w:firstRow="0" w:lastRow="0" w:firstColumn="0" w:lastColumn="0" w:oddVBand="0" w:evenVBand="0" w:oddHBand="1" w:evenHBand="0" w:firstRowFirstColumn="0" w:firstRowLastColumn="0" w:lastRowFirstColumn="0" w:lastRowLastColumn="0"/>
             </w:pPr>
             <w:r>
-              <w:t>Média</w:t>
+              <w:t>Average</w:t>
             </w:r>
           </w:p>
         </w:tc>
@@ -4095,10 +4044,320 @@
               <w:cnfStyle w:val="000000000000" w:firstRow="0" w:lastRow="0" w:firstColumn="0" w:lastColumn="0" w:oddVBand="0" w:evenVBand="0" w:oddHBand="0" w:evenHBand="0" w:firstRowFirstColumn="0" w:firstRowLastColumn="0" w:lastRowFirstColumn="0" w:lastRowLastColumn="0"/>
             </w:pPr>
             <w:r>
-              <w:t xml:space="preserve">Gestão de </w:t>
-            </w:r>
-            <w:r>
-              <w:t>Receitas guardadas</w:t>
+              <w:t>Add to Favorites</w:t>
+            </w:r>
+          </w:p>
+        </w:tc>
+        <w:tc>
+          <w:tcPr>
+            <w:tcW w:w="4044" w:type="dxa"/>
+          </w:tcPr>
+          <w:p>
+            <w:pPr>
+              <w:cnfStyle w:val="000000000000" w:firstRow="0" w:lastRow="0" w:firstColumn="0" w:lastColumn="0" w:oddVBand="0" w:evenVBand="0" w:oddHBand="0" w:evenHBand="0" w:firstRowFirstColumn="0" w:firstRowLastColumn="0" w:lastRowFirstColumn="0" w:lastRowLastColumn="0"/>
+            </w:pPr>
+            <w:r>
+              <w:t>Enable users to add favorite recipes to a favorites list.</w:t>
+            </w:r>
+          </w:p>
+        </w:tc>
+        <w:tc>
+          <w:tcPr>
+            <w:tcW w:w="1963" w:type="dxa"/>
+          </w:tcPr>
+          <w:p>
+            <w:pPr>
+              <w:jc w:val="center"/>
+              <w:cnfStyle w:val="000000000000" w:firstRow="0" w:lastRow="0" w:firstColumn="0" w:lastColumn="0" w:oddVBand="0" w:evenVBand="0" w:oddHBand="0" w:evenHBand="0" w:firstRowFirstColumn="0" w:firstRowLastColumn="0" w:lastRowFirstColumn="0" w:lastRowLastColumn="0"/>
+            </w:pPr>
+            <w:r>
+              <w:t>Average</w:t>
+            </w:r>
+          </w:p>
+        </w:tc>
+      </w:tr>
+    </w:tbl>
+    <w:p/>
+    <w:p>
+      <w:pPr>
+        <w:pStyle w:val="Ttulo3"/>
+        <w:numPr>
+          <w:ilvl w:val="2"/>
+          <w:numId w:val="8"/>
+        </w:numPr>
+        <w:rPr>
+          <w:color w:val="auto"/>
+        </w:rPr>
+      </w:pPr>
+      <w:r>
+        <w:rPr>
+          <w:color w:val="auto"/>
+        </w:rPr>
+        <w:t>Non-functional requirements</w:t>
+      </w:r>
+      <w:bookmarkStart w:id="10" w:name="_Toc161416728"/>
+      <w:bookmarkEnd w:id="10"/>
+    </w:p>
+    <w:tbl>
+      <w:tblPr>
+        <w:tblStyle w:val="TabeladeGrelha4"/>
+        <w:tblW w:w="0" w:type="auto"/>
+        <w:tblLook w:val="04A0" w:firstRow="1" w:lastRow="0" w:firstColumn="1" w:lastColumn="0" w:noHBand="0" w:noVBand="1"/>
+      </w:tblPr>
+      <w:tblGrid>
+        <w:gridCol w:w="699"/>
+        <w:gridCol w:w="1788"/>
+        <w:gridCol w:w="4044"/>
+        <w:gridCol w:w="1963"/>
+      </w:tblGrid>
+      <w:tr>
+        <w:trPr>
+          <w:cnfStyle w:val="100000000000" w:firstRow="1" w:lastRow="0" w:firstColumn="0" w:lastColumn="0" w:oddVBand="0" w:evenVBand="0" w:oddHBand="0" w:evenHBand="0" w:firstRowFirstColumn="0" w:firstRowLastColumn="0" w:lastRowFirstColumn="0" w:lastRowLastColumn="0"/>
+        </w:trPr>
+        <w:tc>
+          <w:tcPr>
+            <w:cnfStyle w:val="001000000000" w:firstRow="0" w:lastRow="0" w:firstColumn="1" w:lastColumn="0" w:oddVBand="0" w:evenVBand="0" w:oddHBand="0" w:evenHBand="0" w:firstRowFirstColumn="0" w:firstRowLastColumn="0" w:lastRowFirstColumn="0" w:lastRowLastColumn="0"/>
+            <w:tcW w:w="699" w:type="dxa"/>
+          </w:tcPr>
+          <w:p>
+            <w:r>
+              <w:t>No.</w:t>
+            </w:r>
+          </w:p>
+        </w:tc>
+        <w:tc>
+          <w:tcPr>
+            <w:tcW w:w="1788" w:type="dxa"/>
+          </w:tcPr>
+          <w:p>
+            <w:pPr>
+              <w:cnfStyle w:val="100000000000" w:firstRow="1" w:lastRow="0" w:firstColumn="0" w:lastColumn="0" w:oddVBand="0" w:evenVBand="0" w:oddHBand="0" w:evenHBand="0" w:firstRowFirstColumn="0" w:firstRowLastColumn="0" w:lastRowFirstColumn="0" w:lastRowLastColumn="0"/>
+            </w:pPr>
+            <w:r>
+              <w:t>Name</w:t>
+            </w:r>
+          </w:p>
+        </w:tc>
+        <w:tc>
+          <w:tcPr>
+            <w:tcW w:w="4044" w:type="dxa"/>
+          </w:tcPr>
+          <w:p>
+            <w:pPr>
+              <w:cnfStyle w:val="100000000000" w:firstRow="1" w:lastRow="0" w:firstColumn="0" w:lastColumn="0" w:oddVBand="0" w:evenVBand="0" w:oddHBand="0" w:evenHBand="0" w:firstRowFirstColumn="0" w:firstRowLastColumn="0" w:lastRowFirstColumn="0" w:lastRowLastColumn="0"/>
+            </w:pPr>
+            <w:r>
+              <w:t>Description</w:t>
+            </w:r>
+          </w:p>
+        </w:tc>
+        <w:tc>
+          <w:tcPr>
+            <w:tcW w:w="1963" w:type="dxa"/>
+          </w:tcPr>
+          <w:p>
+            <w:pPr>
+              <w:cnfStyle w:val="100000000000" w:firstRow="1" w:lastRow="0" w:firstColumn="0" w:lastColumn="0" w:oddVBand="0" w:evenVBand="0" w:oddHBand="0" w:evenHBand="0" w:firstRowFirstColumn="0" w:firstRowLastColumn="0" w:lastRowFirstColumn="0" w:lastRowLastColumn="0"/>
+            </w:pPr>
+            <w:r>
+              <w:t>Priority</w:t>
+            </w:r>
+          </w:p>
+        </w:tc>
+      </w:tr>
+      <w:tr>
+        <w:trPr>
+          <w:cnfStyle w:val="000000100000" w:firstRow="0" w:lastRow="0" w:firstColumn="0" w:lastColumn="0" w:oddVBand="0" w:evenVBand="0" w:oddHBand="1" w:evenHBand="0" w:firstRowFirstColumn="0" w:firstRowLastColumn="0" w:lastRowFirstColumn="0" w:lastRowLastColumn="0"/>
+        </w:trPr>
+        <w:tc>
+          <w:tcPr>
+            <w:cnfStyle w:val="001000000000" w:firstRow="0" w:lastRow="0" w:firstColumn="1" w:lastColumn="0" w:oddVBand="0" w:evenVBand="0" w:oddHBand="0" w:evenHBand="0" w:firstRowFirstColumn="0" w:firstRowLastColumn="0" w:lastRowFirstColumn="0" w:lastRowLastColumn="0"/>
+            <w:tcW w:w="699" w:type="dxa"/>
+          </w:tcPr>
+          <w:p>
+            <w:r>
+              <w:t>1</w:t>
+            </w:r>
+          </w:p>
+        </w:tc>
+        <w:tc>
+          <w:tcPr>
+            <w:tcW w:w="1788" w:type="dxa"/>
+          </w:tcPr>
+          <w:p>
+            <w:pPr>
+              <w:cnfStyle w:val="000000100000" w:firstRow="0" w:lastRow="0" w:firstColumn="0" w:lastColumn="0" w:oddVBand="0" w:evenVBand="0" w:oddHBand="1" w:evenHBand="0" w:firstRowFirstColumn="0" w:firstRowLastColumn="0" w:lastRowFirstColumn="0" w:lastRowLastColumn="0"/>
+            </w:pPr>
+            <w:r>
+              <w:t>Usability</w:t>
+            </w:r>
+            <w:r>
+              <w:tab/>
+            </w:r>
+          </w:p>
+        </w:tc>
+        <w:tc>
+          <w:tcPr>
+            <w:tcW w:w="4044" w:type="dxa"/>
+          </w:tcPr>
+          <w:p>
+            <w:pPr>
+              <w:cnfStyle w:val="000000100000" w:firstRow="0" w:lastRow="0" w:firstColumn="0" w:lastColumn="0" w:oddVBand="0" w:evenVBand="0" w:oddHBand="1" w:evenHBand="0" w:firstRowFirstColumn="0" w:firstRowLastColumn="0" w:lastRowFirstColumn="0" w:lastRowLastColumn="0"/>
+            </w:pPr>
+            <w:r>
+              <w:t>The application must be easy to use and intuitive to ensure a good user experience.</w:t>
+            </w:r>
+          </w:p>
+        </w:tc>
+        <w:tc>
+          <w:tcPr>
+            <w:tcW w:w="1963" w:type="dxa"/>
+          </w:tcPr>
+          <w:p>
+            <w:pPr>
+              <w:jc w:val="center"/>
+              <w:cnfStyle w:val="000000100000" w:firstRow="0" w:lastRow="0" w:firstColumn="0" w:lastColumn="0" w:oddVBand="0" w:evenVBand="0" w:oddHBand="1" w:evenHBand="0" w:firstRowFirstColumn="0" w:firstRowLastColumn="0" w:lastRowFirstColumn="0" w:lastRowLastColumn="0"/>
+            </w:pPr>
+            <w:r>
+              <w:t>High</w:t>
+            </w:r>
+          </w:p>
+        </w:tc>
+      </w:tr>
+      <w:tr>
+        <w:tc>
+          <w:tcPr>
+            <w:cnfStyle w:val="001000000000" w:firstRow="0" w:lastRow="0" w:firstColumn="1" w:lastColumn="0" w:oddVBand="0" w:evenVBand="0" w:oddHBand="0" w:evenHBand="0" w:firstRowFirstColumn="0" w:firstRowLastColumn="0" w:lastRowFirstColumn="0" w:lastRowLastColumn="0"/>
+            <w:tcW w:w="699" w:type="dxa"/>
+          </w:tcPr>
+          <w:p>
+            <w:r>
+              <w:t>two</w:t>
+            </w:r>
+          </w:p>
+        </w:tc>
+        <w:tc>
+          <w:tcPr>
+            <w:tcW w:w="1788" w:type="dxa"/>
+          </w:tcPr>
+          <w:p>
+            <w:pPr>
+              <w:cnfStyle w:val="000000000000" w:firstRow="0" w:lastRow="0" w:firstColumn="0" w:lastColumn="0" w:oddVBand="0" w:evenVBand="0" w:oddHBand="0" w:evenHBand="0" w:firstRowFirstColumn="0" w:firstRowLastColumn="0" w:lastRowFirstColumn="0" w:lastRowLastColumn="0"/>
+            </w:pPr>
+            <w:r>
+              <w:t>Performance</w:t>
+            </w:r>
+          </w:p>
+        </w:tc>
+        <w:tc>
+          <w:tcPr>
+            <w:tcW w:w="4044" w:type="dxa"/>
+          </w:tcPr>
+          <w:p>
+            <w:pPr>
+              <w:cnfStyle w:val="000000000000" w:firstRow="0" w:lastRow="0" w:firstColumn="0" w:lastColumn="0" w:oddVBand="0" w:evenVBand="0" w:oddHBand="0" w:evenHBand="0" w:firstRowFirstColumn="0" w:firstRowLastColumn="0" w:lastRowFirstColumn="0" w:lastRowLastColumn="0"/>
+            </w:pPr>
+            <w:r>
+              <w:t>Ensure that the application responds quickly and without delays, even in high load situations.</w:t>
+            </w:r>
+          </w:p>
+        </w:tc>
+        <w:tc>
+          <w:tcPr>
+            <w:tcW w:w="1963" w:type="dxa"/>
+          </w:tcPr>
+          <w:p>
+            <w:pPr>
+              <w:jc w:val="center"/>
+              <w:cnfStyle w:val="000000000000" w:firstRow="0" w:lastRow="0" w:firstColumn="0" w:lastColumn="0" w:oddVBand="0" w:evenVBand="0" w:oddHBand="0" w:evenHBand="0" w:firstRowFirstColumn="0" w:firstRowLastColumn="0" w:lastRowFirstColumn="0" w:lastRowLastColumn="0"/>
+            </w:pPr>
+            <w:r>
+              <w:t>High</w:t>
+            </w:r>
+          </w:p>
+        </w:tc>
+      </w:tr>
+      <w:tr>
+        <w:trPr>
+          <w:cnfStyle w:val="000000100000" w:firstRow="0" w:lastRow="0" w:firstColumn="0" w:lastColumn="0" w:oddVBand="0" w:evenVBand="0" w:oddHBand="1" w:evenHBand="0" w:firstRowFirstColumn="0" w:firstRowLastColumn="0" w:lastRowFirstColumn="0" w:lastRowLastColumn="0"/>
+        </w:trPr>
+        <w:tc>
+          <w:tcPr>
+            <w:cnfStyle w:val="001000000000" w:firstRow="0" w:lastRow="0" w:firstColumn="1" w:lastColumn="0" w:oddVBand="0" w:evenVBand="0" w:oddHBand="0" w:evenHBand="0" w:firstRowFirstColumn="0" w:firstRowLastColumn="0" w:lastRowFirstColumn="0" w:lastRowLastColumn="0"/>
+            <w:tcW w:w="699" w:type="dxa"/>
+          </w:tcPr>
+          <w:p>
+            <w:r>
+              <w:t>3</w:t>
+            </w:r>
+          </w:p>
+        </w:tc>
+        <w:tc>
+          <w:tcPr>
+            <w:tcW w:w="1788" w:type="dxa"/>
+          </w:tcPr>
+          <w:p>
+            <w:pPr>
+              <w:cnfStyle w:val="000000100000" w:firstRow="0" w:lastRow="0" w:firstColumn="0" w:lastColumn="0" w:oddVBand="0" w:evenVBand="0" w:oddHBand="1" w:evenHBand="0" w:firstRowFirstColumn="0" w:firstRowLastColumn="0" w:lastRowFirstColumn="0" w:lastRowLastColumn="0"/>
+            </w:pPr>
+            <w:r>
+              <w:t>Security</w:t>
+            </w:r>
+          </w:p>
+        </w:tc>
+        <w:tc>
+          <w:tcPr>
+            <w:tcW w:w="4044" w:type="dxa"/>
+          </w:tcPr>
+          <w:p>
+            <w:pPr>
+              <w:cnfStyle w:val="000000100000" w:firstRow="0" w:lastRow="0" w:firstColumn="0" w:lastColumn="0" w:oddVBand="0" w:evenVBand="0" w:oddHBand="1" w:evenHBand="0" w:firstRowFirstColumn="0" w:firstRowLastColumn="0" w:lastRowFirstColumn="0" w:lastRowLastColumn="0"/>
+            </w:pPr>
+            <w:r>
+              <w:t>Protect user data and guarantee the privacy of personal information.</w:t>
+            </w:r>
+            <w:r>
+              <w:tab/>
+            </w:r>
+          </w:p>
+        </w:tc>
+        <w:tc>
+          <w:tcPr>
+            <w:tcW w:w="1963" w:type="dxa"/>
+          </w:tcPr>
+          <w:p>
+            <w:pPr>
+              <w:jc w:val="center"/>
+              <w:cnfStyle w:val="000000100000" w:firstRow="0" w:lastRow="0" w:firstColumn="0" w:lastColumn="0" w:oddVBand="0" w:evenVBand="0" w:oddHBand="1" w:evenHBand="0" w:firstRowFirstColumn="0" w:firstRowLastColumn="0" w:lastRowFirstColumn="0" w:lastRowLastColumn="0"/>
+            </w:pPr>
+            <w:r>
+              <w:t>High</w:t>
+            </w:r>
+          </w:p>
+        </w:tc>
+      </w:tr>
+      <w:tr>
+        <w:tc>
+          <w:tcPr>
+            <w:cnfStyle w:val="001000000000" w:firstRow="0" w:lastRow="0" w:firstColumn="1" w:lastColumn="0" w:oddVBand="0" w:evenVBand="0" w:oddHBand="0" w:evenHBand="0" w:firstRowFirstColumn="0" w:firstRowLastColumn="0" w:lastRowFirstColumn="0" w:lastRowLastColumn="0"/>
+            <w:tcW w:w="699" w:type="dxa"/>
+          </w:tcPr>
+          <w:p>
+            <w:r>
+              <w:t>4</w:t>
+            </w:r>
+          </w:p>
+        </w:tc>
+        <w:tc>
+          <w:tcPr>
+            <w:tcW w:w="1788" w:type="dxa"/>
+          </w:tcPr>
+          <w:p>
+            <w:pPr>
+              <w:cnfStyle w:val="000000000000" w:firstRow="0" w:lastRow="0" w:firstColumn="0" w:lastColumn="0" w:oddVBand="0" w:evenVBand="0" w:oddHBand="0" w:evenHBand="0" w:firstRowFirstColumn="0" w:firstRowLastColumn="0" w:lastRowFirstColumn="0" w:lastRowLastColumn="0"/>
+            </w:pPr>
+            <w:r>
+              <w:t>Compatibility</w:t>
             </w:r>
           </w:p>
         </w:tc>
@@ -4114,18 +4373,10 @@
               <w:cnfStyle w:val="000000000000" w:firstRow="0" w:lastRow="0" w:firstColumn="0" w:lastColumn="0" w:oddVBand="0" w:evenVBand="0" w:oddHBand="0" w:evenHBand="0" w:firstRowFirstColumn="0" w:firstRowLastColumn="0" w:lastRowFirstColumn="0" w:lastRowLastColumn="0"/>
             </w:pPr>
             <w:r>
-              <w:t xml:space="preserve">Permitir aos utilizadores </w:t>
-            </w:r>
-            <w:r>
-              <w:t>adicionar e eliminar receitas da sua conta (</w:t>
-            </w:r>
-            <w:proofErr w:type="spellStart"/>
-            <w:r>
-              <w:t>ex</w:t>
-            </w:r>
-            <w:proofErr w:type="spellEnd"/>
-            <w:r>
-              <w:t>: os favoritos).</w:t>
+              <w:t>Ensure the application is compatible with a variety of devices and operating systems.</w:t>
+            </w:r>
+            <w:r>
+              <w:tab/>
             </w:r>
           </w:p>
         </w:tc>
@@ -4139,7 +4390,7 @@
               <w:cnfStyle w:val="000000000000" w:firstRow="0" w:lastRow="0" w:firstColumn="0" w:lastColumn="0" w:oddVBand="0" w:evenVBand="0" w:oddHBand="0" w:evenHBand="0" w:firstRowFirstColumn="0" w:firstRowLastColumn="0" w:lastRowFirstColumn="0" w:lastRowLastColumn="0"/>
             </w:pPr>
             <w:r>
-              <w:t>Alta</w:t>
+              <w:t>Average</w:t>
             </w:r>
           </w:p>
         </w:tc>
@@ -4155,7 +4406,7 @@
           </w:tcPr>
           <w:p>
             <w:r>
-              <w:t>6</w:t>
+              <w:t>5</w:t>
             </w:r>
           </w:p>
         </w:tc>
@@ -4168,7 +4419,7 @@
               <w:cnfStyle w:val="000000100000" w:firstRow="0" w:lastRow="0" w:firstColumn="0" w:lastColumn="0" w:oddVBand="0" w:evenVBand="0" w:oddHBand="1" w:evenHBand="0" w:firstRowFirstColumn="0" w:firstRowLastColumn="0" w:lastRowFirstColumn="0" w:lastRowLastColumn="0"/>
             </w:pPr>
             <w:r>
-              <w:t>Criação de Receitas Personalizadas</w:t>
+              <w:t>Reliability</w:t>
             </w:r>
           </w:p>
         </w:tc>
@@ -4181,7 +4432,10 @@
               <w:cnfStyle w:val="000000100000" w:firstRow="0" w:lastRow="0" w:firstColumn="0" w:lastColumn="0" w:oddVBand="0" w:evenVBand="0" w:oddHBand="1" w:evenHBand="0" w:firstRowFirstColumn="0" w:firstRowLastColumn="0" w:lastRowFirstColumn="0" w:lastRowLastColumn="0"/>
             </w:pPr>
             <w:r>
-              <w:t>Oferecer aos utilizadores a opção de criar e partilhar as suas próprias receitas personalizadas.</w:t>
+              <w:t>Ensure that the application is stable and does not present frequent failures or errors.</w:t>
+            </w:r>
+            <w:r>
+              <w:tab/>
             </w:r>
           </w:p>
         </w:tc>
@@ -4195,55 +4449,12 @@
               <w:cnfStyle w:val="000000100000" w:firstRow="0" w:lastRow="0" w:firstColumn="0" w:lastColumn="0" w:oddVBand="0" w:evenVBand="0" w:oddHBand="1" w:evenHBand="0" w:firstRowFirstColumn="0" w:firstRowLastColumn="0" w:lastRowFirstColumn="0" w:lastRowLastColumn="0"/>
             </w:pPr>
             <w:r>
-              <w:t>Baixa</w:t>
+              <w:t>High</w:t>
             </w:r>
           </w:p>
         </w:tc>
       </w:tr>
-    </w:tbl>
-    <w:p/>
-    <w:p>
-      <w:pPr>
-        <w:pStyle w:val="Ttulo3"/>
-        <w:numPr>
-          <w:ilvl w:val="2"/>
-          <w:numId w:val="8"/>
-        </w:numPr>
-        <w:rPr>
-          <w:color w:val="auto"/>
-        </w:rPr>
-      </w:pPr>
-      <w:r>
-        <w:rPr>
-          <w:color w:val="auto"/>
-        </w:rPr>
-        <w:t xml:space="preserve"> </w:t>
-      </w:r>
-      <w:bookmarkStart w:id="10" w:name="_Toc161416728"/>
-      <w:r>
-        <w:rPr>
-          <w:color w:val="auto"/>
-        </w:rPr>
-        <w:t>Requisitos não funcionais</w:t>
-      </w:r>
-      <w:bookmarkEnd w:id="10"/>
-    </w:p>
-    <w:tbl>
-      <w:tblPr>
-        <w:tblStyle w:val="TabeladeGrelha4"/>
-        <w:tblW w:w="0" w:type="auto"/>
-        <w:tblLook w:val="04A0" w:firstRow="1" w:lastRow="0" w:firstColumn="1" w:lastColumn="0" w:noHBand="0" w:noVBand="1"/>
-      </w:tblPr>
-      <w:tblGrid>
-        <w:gridCol w:w="683"/>
-        <w:gridCol w:w="2027"/>
-        <w:gridCol w:w="3872"/>
-        <w:gridCol w:w="1912"/>
-      </w:tblGrid>
       <w:tr>
-        <w:trPr>
-          <w:cnfStyle w:val="100000000000" w:firstRow="1" w:lastRow="0" w:firstColumn="0" w:lastColumn="0" w:oddVBand="0" w:evenVBand="0" w:oddHBand="0" w:evenHBand="0" w:firstRowFirstColumn="0" w:firstRowLastColumn="0" w:lastRowFirstColumn="0" w:lastRowLastColumn="0"/>
-        </w:trPr>
         <w:tc>
           <w:tcPr>
             <w:cnfStyle w:val="001000000000" w:firstRow="0" w:lastRow="0" w:firstColumn="1" w:lastColumn="0" w:oddVBand="0" w:evenVBand="0" w:oddHBand="0" w:evenHBand="0" w:firstRowFirstColumn="0" w:firstRowLastColumn="0" w:lastRowFirstColumn="0" w:lastRowLastColumn="0"/>
@@ -4251,7 +4462,7 @@
           </w:tcPr>
           <w:p>
             <w:r>
-              <w:t>Nº</w:t>
+              <w:t>6</w:t>
             </w:r>
           </w:p>
         </w:tc>
@@ -4261,10 +4472,10 @@
           </w:tcPr>
           <w:p>
             <w:pPr>
-              <w:cnfStyle w:val="100000000000" w:firstRow="1" w:lastRow="0" w:firstColumn="0" w:lastColumn="0" w:oddVBand="0" w:evenVBand="0" w:oddHBand="0" w:evenHBand="0" w:firstRowFirstColumn="0" w:firstRowLastColumn="0" w:lastRowFirstColumn="0" w:lastRowLastColumn="0"/>
+              <w:cnfStyle w:val="000000000000" w:firstRow="0" w:lastRow="0" w:firstColumn="0" w:lastColumn="0" w:oddVBand="0" w:evenVBand="0" w:oddHBand="0" w:evenHBand="0" w:firstRowFirstColumn="0" w:firstRowLastColumn="0" w:lastRowFirstColumn="0" w:lastRowLastColumn="0"/>
             </w:pPr>
             <w:r>
-              <w:t>Nome</w:t>
+              <w:t>Efficiency</w:t>
             </w:r>
           </w:p>
         </w:tc>
@@ -4274,10 +4485,13 @@
           </w:tcPr>
           <w:p>
             <w:pPr>
-              <w:cnfStyle w:val="100000000000" w:firstRow="1" w:lastRow="0" w:firstColumn="0" w:lastColumn="0" w:oddVBand="0" w:evenVBand="0" w:oddHBand="0" w:evenHBand="0" w:firstRowFirstColumn="0" w:firstRowLastColumn="0" w:lastRowFirstColumn="0" w:lastRowLastColumn="0"/>
+              <w:cnfStyle w:val="000000000000" w:firstRow="0" w:lastRow="0" w:firstColumn="0" w:lastColumn="0" w:oddVBand="0" w:evenVBand="0" w:oddHBand="0" w:evenHBand="0" w:firstRowFirstColumn="0" w:firstRowLastColumn="0" w:lastRowFirstColumn="0" w:lastRowLastColumn="0"/>
             </w:pPr>
             <w:r>
-              <w:t>Descrição</w:t>
+              <w:t>Effectively utilize device resources to ensure optimized performance.</w:t>
+            </w:r>
+            <w:r>
+              <w:tab/>
             </w:r>
           </w:p>
         </w:tc>
@@ -4287,10 +4501,11 @@
           </w:tcPr>
           <w:p>
             <w:pPr>
-              <w:cnfStyle w:val="100000000000" w:firstRow="1" w:lastRow="0" w:firstColumn="0" w:lastColumn="0" w:oddVBand="0" w:evenVBand="0" w:oddHBand="0" w:evenHBand="0" w:firstRowFirstColumn="0" w:firstRowLastColumn="0" w:lastRowFirstColumn="0" w:lastRowLastColumn="0"/>
+              <w:jc w:val="center"/>
+              <w:cnfStyle w:val="000000000000" w:firstRow="0" w:lastRow="0" w:firstColumn="0" w:lastColumn="0" w:oddVBand="0" w:evenVBand="0" w:oddHBand="0" w:evenHBand="0" w:firstRowFirstColumn="0" w:firstRowLastColumn="0" w:lastRowFirstColumn="0" w:lastRowLastColumn="0"/>
             </w:pPr>
             <w:r>
-              <w:t>Prioridade</w:t>
+              <w:t>Average</w:t>
             </w:r>
           </w:p>
         </w:tc>
@@ -4306,7 +4521,7 @@
           </w:tcPr>
           <w:p>
             <w:r>
-              <w:t>1</w:t>
+              <w:t>7</w:t>
             </w:r>
           </w:p>
         </w:tc>
@@ -4319,10 +4534,7 @@
               <w:cnfStyle w:val="000000100000" w:firstRow="0" w:lastRow="0" w:firstColumn="0" w:lastColumn="0" w:oddVBand="0" w:evenVBand="0" w:oddHBand="1" w:evenHBand="0" w:firstRowFirstColumn="0" w:firstRowLastColumn="0" w:lastRowFirstColumn="0" w:lastRowLastColumn="0"/>
             </w:pPr>
             <w:r>
-              <w:t>Usabilidade</w:t>
-            </w:r>
-            <w:r>
-              <w:tab/>
+              <w:t>Maintainability</w:t>
             </w:r>
           </w:p>
         </w:tc>
@@ -4335,7 +4547,10 @@
               <w:cnfStyle w:val="000000100000" w:firstRow="0" w:lastRow="0" w:firstColumn="0" w:lastColumn="0" w:oddVBand="0" w:evenVBand="0" w:oddHBand="1" w:evenHBand="0" w:firstRowFirstColumn="0" w:firstRowLastColumn="0" w:lastRowFirstColumn="0" w:lastRowLastColumn="0"/>
             </w:pPr>
             <w:r>
-              <w:t>A aplicação deve ser fácil de usar e intuitiva para garantir uma boa experiência do utilizador.</w:t>
+              <w:t>Facilitate application maintenance and updates to resolve issues and add new features.</w:t>
+            </w:r>
+            <w:r>
+              <w:tab/>
             </w:r>
           </w:p>
         </w:tc>
@@ -4349,7 +4564,7 @@
               <w:cnfStyle w:val="000000100000" w:firstRow="0" w:lastRow="0" w:firstColumn="0" w:lastColumn="0" w:oddVBand="0" w:evenVBand="0" w:oddHBand="1" w:evenHBand="0" w:firstRowFirstColumn="0" w:firstRowLastColumn="0" w:lastRowFirstColumn="0" w:lastRowLastColumn="0"/>
             </w:pPr>
             <w:r>
-              <w:t>Alta</w:t>
+              <w:t>Average</w:t>
             </w:r>
           </w:p>
         </w:tc>
@@ -4362,7 +4577,7 @@
           </w:tcPr>
           <w:p>
             <w:r>
-              <w:t>2</w:t>
+              <w:t>8</w:t>
             </w:r>
           </w:p>
         </w:tc>
@@ -4375,7 +4590,7 @@
               <w:cnfStyle w:val="000000000000" w:firstRow="0" w:lastRow="0" w:firstColumn="0" w:lastColumn="0" w:oddVBand="0" w:evenVBand="0" w:oddHBand="0" w:evenHBand="0" w:firstRowFirstColumn="0" w:firstRowLastColumn="0" w:lastRowFirstColumn="0" w:lastRowLastColumn="0"/>
             </w:pPr>
             <w:r>
-              <w:t>Desempenho</w:t>
+              <w:t>Scalability</w:t>
             </w:r>
           </w:p>
         </w:tc>
@@ -4385,10 +4600,14 @@
           </w:tcPr>
           <w:p>
             <w:pPr>
+              <w:ind w:firstLine="708"/>
               <w:cnfStyle w:val="000000000000" w:firstRow="0" w:lastRow="0" w:firstColumn="0" w:lastColumn="0" w:oddVBand="0" w:evenVBand="0" w:oddHBand="0" w:evenHBand="0" w:firstRowFirstColumn="0" w:firstRowLastColumn="0" w:lastRowFirstColumn="0" w:lastRowLastColumn="0"/>
             </w:pPr>
             <w:r>
-              <w:t>Garantir que a aplicação responda rapidamente e sem atrasos, mesmo em situações de carga elevada.</w:t>
+              <w:t>Ensure that the application is capable of handling an increase in the number of users and data.</w:t>
+            </w:r>
+            <w:r>
+              <w:tab/>
             </w:r>
           </w:p>
         </w:tc>
@@ -4402,361 +4621,7 @@
               <w:cnfStyle w:val="000000000000" w:firstRow="0" w:lastRow="0" w:firstColumn="0" w:lastColumn="0" w:oddVBand="0" w:evenVBand="0" w:oddHBand="0" w:evenHBand="0" w:firstRowFirstColumn="0" w:firstRowLastColumn="0" w:lastRowFirstColumn="0" w:lastRowLastColumn="0"/>
             </w:pPr>
             <w:r>
-              <w:t>Alta</w:t>
-            </w:r>
-          </w:p>
-        </w:tc>
-      </w:tr>
-      <w:tr>
-        <w:trPr>
-          <w:cnfStyle w:val="000000100000" w:firstRow="0" w:lastRow="0" w:firstColumn="0" w:lastColumn="0" w:oddVBand="0" w:evenVBand="0" w:oddHBand="1" w:evenHBand="0" w:firstRowFirstColumn="0" w:firstRowLastColumn="0" w:lastRowFirstColumn="0" w:lastRowLastColumn="0"/>
-        </w:trPr>
-        <w:tc>
-          <w:tcPr>
-            <w:cnfStyle w:val="001000000000" w:firstRow="0" w:lastRow="0" w:firstColumn="1" w:lastColumn="0" w:oddVBand="0" w:evenVBand="0" w:oddHBand="0" w:evenHBand="0" w:firstRowFirstColumn="0" w:firstRowLastColumn="0" w:lastRowFirstColumn="0" w:lastRowLastColumn="0"/>
-            <w:tcW w:w="699" w:type="dxa"/>
-          </w:tcPr>
-          <w:p>
-            <w:r>
-              <w:t>3</w:t>
-            </w:r>
-          </w:p>
-        </w:tc>
-        <w:tc>
-          <w:tcPr>
-            <w:tcW w:w="1788" w:type="dxa"/>
-          </w:tcPr>
-          <w:p>
-            <w:pPr>
-              <w:cnfStyle w:val="000000100000" w:firstRow="0" w:lastRow="0" w:firstColumn="0" w:lastColumn="0" w:oddVBand="0" w:evenVBand="0" w:oddHBand="1" w:evenHBand="0" w:firstRowFirstColumn="0" w:firstRowLastColumn="0" w:lastRowFirstColumn="0" w:lastRowLastColumn="0"/>
-            </w:pPr>
-            <w:r>
-              <w:t>Segurança</w:t>
-            </w:r>
-          </w:p>
-        </w:tc>
-        <w:tc>
-          <w:tcPr>
-            <w:tcW w:w="4044" w:type="dxa"/>
-          </w:tcPr>
-          <w:p>
-            <w:pPr>
-              <w:cnfStyle w:val="000000100000" w:firstRow="0" w:lastRow="0" w:firstColumn="0" w:lastColumn="0" w:oddVBand="0" w:evenVBand="0" w:oddHBand="1" w:evenHBand="0" w:firstRowFirstColumn="0" w:firstRowLastColumn="0" w:lastRowFirstColumn="0" w:lastRowLastColumn="0"/>
-            </w:pPr>
-            <w:r>
-              <w:t>Proteger os dados dos utilizadores e garantir a privacidade das informações pessoais.</w:t>
-            </w:r>
-            <w:r>
-              <w:tab/>
-            </w:r>
-          </w:p>
-        </w:tc>
-        <w:tc>
-          <w:tcPr>
-            <w:tcW w:w="1963" w:type="dxa"/>
-          </w:tcPr>
-          <w:p>
-            <w:pPr>
-              <w:jc w:val="center"/>
-              <w:cnfStyle w:val="000000100000" w:firstRow="0" w:lastRow="0" w:firstColumn="0" w:lastColumn="0" w:oddVBand="0" w:evenVBand="0" w:oddHBand="1" w:evenHBand="0" w:firstRowFirstColumn="0" w:firstRowLastColumn="0" w:lastRowFirstColumn="0" w:lastRowLastColumn="0"/>
-            </w:pPr>
-            <w:r>
-              <w:t>Alta</w:t>
-            </w:r>
-          </w:p>
-        </w:tc>
-      </w:tr>
-      <w:tr>
-        <w:tc>
-          <w:tcPr>
-            <w:cnfStyle w:val="001000000000" w:firstRow="0" w:lastRow="0" w:firstColumn="1" w:lastColumn="0" w:oddVBand="0" w:evenVBand="0" w:oddHBand="0" w:evenHBand="0" w:firstRowFirstColumn="0" w:firstRowLastColumn="0" w:lastRowFirstColumn="0" w:lastRowLastColumn="0"/>
-            <w:tcW w:w="699" w:type="dxa"/>
-          </w:tcPr>
-          <w:p>
-            <w:r>
-              <w:t>4</w:t>
-            </w:r>
-          </w:p>
-        </w:tc>
-        <w:tc>
-          <w:tcPr>
-            <w:tcW w:w="1788" w:type="dxa"/>
-          </w:tcPr>
-          <w:p>
-            <w:pPr>
-              <w:cnfStyle w:val="000000000000" w:firstRow="0" w:lastRow="0" w:firstColumn="0" w:lastColumn="0" w:oddVBand="0" w:evenVBand="0" w:oddHBand="0" w:evenHBand="0" w:firstRowFirstColumn="0" w:firstRowLastColumn="0" w:lastRowFirstColumn="0" w:lastRowLastColumn="0"/>
-            </w:pPr>
-            <w:r>
-              <w:t>Compatibilidade</w:t>
-            </w:r>
-          </w:p>
-        </w:tc>
-        <w:tc>
-          <w:tcPr>
-            <w:tcW w:w="4044" w:type="dxa"/>
-          </w:tcPr>
-          <w:p>
-            <w:pPr>
-              <w:tabs>
-                <w:tab w:val="left" w:pos="1390"/>
-              </w:tabs>
-              <w:cnfStyle w:val="000000000000" w:firstRow="0" w:lastRow="0" w:firstColumn="0" w:lastColumn="0" w:oddVBand="0" w:evenVBand="0" w:oddHBand="0" w:evenHBand="0" w:firstRowFirstColumn="0" w:firstRowLastColumn="0" w:lastRowFirstColumn="0" w:lastRowLastColumn="0"/>
-            </w:pPr>
-            <w:r>
-              <w:t>Assegurar que a aplicação seja compatível com uma variedade de dispositivos e sistemas operativos.</w:t>
-            </w:r>
-            <w:r>
-              <w:tab/>
-            </w:r>
-          </w:p>
-        </w:tc>
-        <w:tc>
-          <w:tcPr>
-            <w:tcW w:w="1963" w:type="dxa"/>
-          </w:tcPr>
-          <w:p>
-            <w:pPr>
-              <w:jc w:val="center"/>
-              <w:cnfStyle w:val="000000000000" w:firstRow="0" w:lastRow="0" w:firstColumn="0" w:lastColumn="0" w:oddVBand="0" w:evenVBand="0" w:oddHBand="0" w:evenHBand="0" w:firstRowFirstColumn="0" w:firstRowLastColumn="0" w:lastRowFirstColumn="0" w:lastRowLastColumn="0"/>
-            </w:pPr>
-            <w:r>
-              <w:t>Média</w:t>
-            </w:r>
-          </w:p>
-        </w:tc>
-      </w:tr>
-      <w:tr>
-        <w:trPr>
-          <w:cnfStyle w:val="000000100000" w:firstRow="0" w:lastRow="0" w:firstColumn="0" w:lastColumn="0" w:oddVBand="0" w:evenVBand="0" w:oddHBand="1" w:evenHBand="0" w:firstRowFirstColumn="0" w:firstRowLastColumn="0" w:lastRowFirstColumn="0" w:lastRowLastColumn="0"/>
-        </w:trPr>
-        <w:tc>
-          <w:tcPr>
-            <w:cnfStyle w:val="001000000000" w:firstRow="0" w:lastRow="0" w:firstColumn="1" w:lastColumn="0" w:oddVBand="0" w:evenVBand="0" w:oddHBand="0" w:evenHBand="0" w:firstRowFirstColumn="0" w:firstRowLastColumn="0" w:lastRowFirstColumn="0" w:lastRowLastColumn="0"/>
-            <w:tcW w:w="699" w:type="dxa"/>
-          </w:tcPr>
-          <w:p>
-            <w:r>
-              <w:t>5</w:t>
-            </w:r>
-          </w:p>
-        </w:tc>
-        <w:tc>
-          <w:tcPr>
-            <w:tcW w:w="1788" w:type="dxa"/>
-          </w:tcPr>
-          <w:p>
-            <w:pPr>
-              <w:cnfStyle w:val="000000100000" w:firstRow="0" w:lastRow="0" w:firstColumn="0" w:lastColumn="0" w:oddVBand="0" w:evenVBand="0" w:oddHBand="1" w:evenHBand="0" w:firstRowFirstColumn="0" w:firstRowLastColumn="0" w:lastRowFirstColumn="0" w:lastRowLastColumn="0"/>
-            </w:pPr>
-            <w:r>
-              <w:t>Fiabilidade</w:t>
-            </w:r>
-          </w:p>
-        </w:tc>
-        <w:tc>
-          <w:tcPr>
-            <w:tcW w:w="4044" w:type="dxa"/>
-          </w:tcPr>
-          <w:p>
-            <w:pPr>
-              <w:cnfStyle w:val="000000100000" w:firstRow="0" w:lastRow="0" w:firstColumn="0" w:lastColumn="0" w:oddVBand="0" w:evenVBand="0" w:oddHBand="1" w:evenHBand="0" w:firstRowFirstColumn="0" w:firstRowLastColumn="0" w:lastRowFirstColumn="0" w:lastRowLastColumn="0"/>
-            </w:pPr>
-            <w:r>
-              <w:t>Garantir que a aplicação seja estável e não apresente falhas ou erros frequentes.</w:t>
-            </w:r>
-            <w:r>
-              <w:tab/>
-            </w:r>
-          </w:p>
-        </w:tc>
-        <w:tc>
-          <w:tcPr>
-            <w:tcW w:w="1963" w:type="dxa"/>
-          </w:tcPr>
-          <w:p>
-            <w:pPr>
-              <w:jc w:val="center"/>
-              <w:cnfStyle w:val="000000100000" w:firstRow="0" w:lastRow="0" w:firstColumn="0" w:lastColumn="0" w:oddVBand="0" w:evenVBand="0" w:oddHBand="1" w:evenHBand="0" w:firstRowFirstColumn="0" w:firstRowLastColumn="0" w:lastRowFirstColumn="0" w:lastRowLastColumn="0"/>
-            </w:pPr>
-            <w:r>
-              <w:t>Alta</w:t>
-            </w:r>
-          </w:p>
-        </w:tc>
-      </w:tr>
-      <w:tr>
-        <w:tc>
-          <w:tcPr>
-            <w:cnfStyle w:val="001000000000" w:firstRow="0" w:lastRow="0" w:firstColumn="1" w:lastColumn="0" w:oddVBand="0" w:evenVBand="0" w:oddHBand="0" w:evenHBand="0" w:firstRowFirstColumn="0" w:firstRowLastColumn="0" w:lastRowFirstColumn="0" w:lastRowLastColumn="0"/>
-            <w:tcW w:w="699" w:type="dxa"/>
-          </w:tcPr>
-          <w:p>
-            <w:r>
-              <w:t>6</w:t>
-            </w:r>
-          </w:p>
-        </w:tc>
-        <w:tc>
-          <w:tcPr>
-            <w:tcW w:w="1788" w:type="dxa"/>
-          </w:tcPr>
-          <w:p>
-            <w:pPr>
-              <w:cnfStyle w:val="000000000000" w:firstRow="0" w:lastRow="0" w:firstColumn="0" w:lastColumn="0" w:oddVBand="0" w:evenVBand="0" w:oddHBand="0" w:evenHBand="0" w:firstRowFirstColumn="0" w:firstRowLastColumn="0" w:lastRowFirstColumn="0" w:lastRowLastColumn="0"/>
-            </w:pPr>
-            <w:r>
-              <w:t>Eficiência</w:t>
-            </w:r>
-          </w:p>
-        </w:tc>
-        <w:tc>
-          <w:tcPr>
-            <w:tcW w:w="4044" w:type="dxa"/>
-          </w:tcPr>
-          <w:p>
-            <w:pPr>
-              <w:cnfStyle w:val="000000000000" w:firstRow="0" w:lastRow="0" w:firstColumn="0" w:lastColumn="0" w:oddVBand="0" w:evenVBand="0" w:oddHBand="0" w:evenHBand="0" w:firstRowFirstColumn="0" w:firstRowLastColumn="0" w:lastRowFirstColumn="0" w:lastRowLastColumn="0"/>
-            </w:pPr>
-            <w:r>
-              <w:t>Utilizar eficazmente os recursos do dispositivo para garantir um desempenho otimizado.</w:t>
-            </w:r>
-            <w:r>
-              <w:tab/>
-            </w:r>
-          </w:p>
-        </w:tc>
-        <w:tc>
-          <w:tcPr>
-            <w:tcW w:w="1963" w:type="dxa"/>
-          </w:tcPr>
-          <w:p>
-            <w:pPr>
-              <w:jc w:val="center"/>
-              <w:cnfStyle w:val="000000000000" w:firstRow="0" w:lastRow="0" w:firstColumn="0" w:lastColumn="0" w:oddVBand="0" w:evenVBand="0" w:oddHBand="0" w:evenHBand="0" w:firstRowFirstColumn="0" w:firstRowLastColumn="0" w:lastRowFirstColumn="0" w:lastRowLastColumn="0"/>
-            </w:pPr>
-            <w:r>
-              <w:t>Média</w:t>
-            </w:r>
-          </w:p>
-        </w:tc>
-      </w:tr>
-      <w:tr>
-        <w:trPr>
-          <w:cnfStyle w:val="000000100000" w:firstRow="0" w:lastRow="0" w:firstColumn="0" w:lastColumn="0" w:oddVBand="0" w:evenVBand="0" w:oddHBand="1" w:evenHBand="0" w:firstRowFirstColumn="0" w:firstRowLastColumn="0" w:lastRowFirstColumn="0" w:lastRowLastColumn="0"/>
-        </w:trPr>
-        <w:tc>
-          <w:tcPr>
-            <w:cnfStyle w:val="001000000000" w:firstRow="0" w:lastRow="0" w:firstColumn="1" w:lastColumn="0" w:oddVBand="0" w:evenVBand="0" w:oddHBand="0" w:evenHBand="0" w:firstRowFirstColumn="0" w:firstRowLastColumn="0" w:lastRowFirstColumn="0" w:lastRowLastColumn="0"/>
-            <w:tcW w:w="699" w:type="dxa"/>
-          </w:tcPr>
-          <w:p>
-            <w:r>
-              <w:t>7</w:t>
-            </w:r>
-          </w:p>
-        </w:tc>
-        <w:tc>
-          <w:tcPr>
-            <w:tcW w:w="1788" w:type="dxa"/>
-          </w:tcPr>
-          <w:p>
-            <w:pPr>
-              <w:cnfStyle w:val="000000100000" w:firstRow="0" w:lastRow="0" w:firstColumn="0" w:lastColumn="0" w:oddVBand="0" w:evenVBand="0" w:oddHBand="1" w:evenHBand="0" w:firstRowFirstColumn="0" w:firstRowLastColumn="0" w:lastRowFirstColumn="0" w:lastRowLastColumn="0"/>
-            </w:pPr>
-            <w:r>
-              <w:t>Manutenibilidade</w:t>
-            </w:r>
-          </w:p>
-        </w:tc>
-        <w:tc>
-          <w:tcPr>
-            <w:tcW w:w="4044" w:type="dxa"/>
-          </w:tcPr>
-          <w:p>
-            <w:pPr>
-              <w:cnfStyle w:val="000000100000" w:firstRow="0" w:lastRow="0" w:firstColumn="0" w:lastColumn="0" w:oddVBand="0" w:evenVBand="0" w:oddHBand="1" w:evenHBand="0" w:firstRowFirstColumn="0" w:firstRowLastColumn="0" w:lastRowFirstColumn="0" w:lastRowLastColumn="0"/>
-            </w:pPr>
-            <w:r>
-              <w:t>Facilitar a manutenção e atualização da aplicação para resolver problemas e adicionar novas funcionalidades.</w:t>
-            </w:r>
-            <w:r>
-              <w:tab/>
-            </w:r>
-          </w:p>
-        </w:tc>
-        <w:tc>
-          <w:tcPr>
-            <w:tcW w:w="1963" w:type="dxa"/>
-          </w:tcPr>
-          <w:p>
-            <w:pPr>
-              <w:jc w:val="center"/>
-              <w:cnfStyle w:val="000000100000" w:firstRow="0" w:lastRow="0" w:firstColumn="0" w:lastColumn="0" w:oddVBand="0" w:evenVBand="0" w:oddHBand="1" w:evenHBand="0" w:firstRowFirstColumn="0" w:firstRowLastColumn="0" w:lastRowFirstColumn="0" w:lastRowLastColumn="0"/>
-            </w:pPr>
-            <w:r>
-              <w:t>Média</w:t>
-            </w:r>
-          </w:p>
-        </w:tc>
-      </w:tr>
-      <w:tr>
-        <w:tc>
-          <w:tcPr>
-            <w:cnfStyle w:val="001000000000" w:firstRow="0" w:lastRow="0" w:firstColumn="1" w:lastColumn="0" w:oddVBand="0" w:evenVBand="0" w:oddHBand="0" w:evenHBand="0" w:firstRowFirstColumn="0" w:firstRowLastColumn="0" w:lastRowFirstColumn="0" w:lastRowLastColumn="0"/>
-            <w:tcW w:w="699" w:type="dxa"/>
-          </w:tcPr>
-          <w:p>
-            <w:r>
-              <w:t>8</w:t>
-            </w:r>
-          </w:p>
-        </w:tc>
-        <w:tc>
-          <w:tcPr>
-            <w:tcW w:w="1788" w:type="dxa"/>
-          </w:tcPr>
-          <w:p>
-            <w:pPr>
-              <w:cnfStyle w:val="000000000000" w:firstRow="0" w:lastRow="0" w:firstColumn="0" w:lastColumn="0" w:oddVBand="0" w:evenVBand="0" w:oddHBand="0" w:evenHBand="0" w:firstRowFirstColumn="0" w:firstRowLastColumn="0" w:lastRowFirstColumn="0" w:lastRowLastColumn="0"/>
-            </w:pPr>
-            <w:r>
-              <w:t>Escalabilidade</w:t>
-            </w:r>
-          </w:p>
-        </w:tc>
-        <w:tc>
-          <w:tcPr>
-            <w:tcW w:w="4044" w:type="dxa"/>
-          </w:tcPr>
-          <w:p>
-            <w:pPr>
-              <w:ind w:firstLine="708"/>
-              <w:cnfStyle w:val="000000000000" w:firstRow="0" w:lastRow="0" w:firstColumn="0" w:lastColumn="0" w:oddVBand="0" w:evenVBand="0" w:oddHBand="0" w:evenHBand="0" w:firstRowFirstColumn="0" w:firstRowLastColumn="0" w:lastRowFirstColumn="0" w:lastRowLastColumn="0"/>
-            </w:pPr>
-            <w:r>
-              <w:t xml:space="preserve">Assegurar que a aplicação seja capaz de lidar com um </w:t>
-            </w:r>
-            <w:r>
-              <w:lastRenderedPageBreak/>
-              <w:t>aumento no número de utilizadores e de dados.</w:t>
-            </w:r>
-            <w:r>
-              <w:tab/>
-            </w:r>
-          </w:p>
-        </w:tc>
-        <w:tc>
-          <w:tcPr>
-            <w:tcW w:w="1963" w:type="dxa"/>
-          </w:tcPr>
-          <w:p>
-            <w:pPr>
-              <w:jc w:val="center"/>
-              <w:cnfStyle w:val="000000000000" w:firstRow="0" w:lastRow="0" w:firstColumn="0" w:lastColumn="0" w:oddVBand="0" w:evenVBand="0" w:oddHBand="0" w:evenHBand="0" w:firstRowFirstColumn="0" w:firstRowLastColumn="0" w:lastRowFirstColumn="0" w:lastRowLastColumn="0"/>
-            </w:pPr>
-            <w:r>
-              <w:lastRenderedPageBreak/>
-              <w:t>Alta</w:t>
+              <w:t>High</w:t>
             </w:r>
           </w:p>
         </w:tc>
@@ -4783,17 +4648,10 @@
           <w:sz w:val="40"/>
           <w:szCs w:val="40"/>
         </w:rPr>
-        <w:t>Modelo de Casos de utilização</w:t>
+        <w:lastRenderedPageBreak/>
+        <w:t>Use Case Model</w:t>
       </w:r>
       <w:bookmarkEnd w:id="11"/>
-      <w:r>
-        <w:rPr>
-          <w:color w:val="auto"/>
-          <w:sz w:val="40"/>
-          <w:szCs w:val="40"/>
-        </w:rPr>
-        <w:t xml:space="preserve"> </w:t>
-      </w:r>
     </w:p>
     <w:p>
       <w:pPr>
@@ -4810,15 +4668,9 @@
         <w:rPr>
           <w:color w:val="auto"/>
         </w:rPr>
-        <w:t xml:space="preserve"> </w:t>
+        <w:t>Overview</w:t>
       </w:r>
       <w:bookmarkStart w:id="12" w:name="_Toc161416730"/>
-      <w:r>
-        <w:rPr>
-          <w:color w:val="auto"/>
-        </w:rPr>
-        <w:t>Visão geral</w:t>
-      </w:r>
       <w:bookmarkEnd w:id="12"/>
     </w:p>
     <w:p>
@@ -4836,15 +4688,9 @@
         <w:rPr>
           <w:color w:val="auto"/>
         </w:rPr>
-        <w:t xml:space="preserve"> </w:t>
+        <w:t>Actors</w:t>
       </w:r>
       <w:bookmarkStart w:id="13" w:name="_Toc161416731"/>
-      <w:r>
-        <w:rPr>
-          <w:color w:val="auto"/>
-        </w:rPr>
-        <w:t>Atores</w:t>
-      </w:r>
       <w:bookmarkEnd w:id="13"/>
     </w:p>
     <w:p>
@@ -4862,22 +4708,10 @@
         <w:rPr>
           <w:color w:val="auto"/>
         </w:rPr>
-        <w:t xml:space="preserve"> </w:t>
+        <w:t>Use cases</w:t>
       </w:r>
       <w:bookmarkStart w:id="14" w:name="_Toc161416732"/>
-      <w:r>
-        <w:rPr>
-          <w:color w:val="auto"/>
-        </w:rPr>
-        <w:t>Casos de utilização</w:t>
-      </w:r>
       <w:bookmarkEnd w:id="14"/>
-      <w:r>
-        <w:rPr>
-          <w:color w:val="auto"/>
-        </w:rPr>
-        <w:t xml:space="preserve"> </w:t>
-      </w:r>
     </w:p>
     <w:p>
       <w:pPr>
@@ -4899,7 +4733,7 @@
           <w:sz w:val="56"/>
           <w:szCs w:val="56"/>
         </w:rPr>
-        <w:t>A aplicação</w:t>
+        <w:t>The app</w:t>
       </w:r>
       <w:bookmarkEnd w:id="15"/>
     </w:p>
@@ -4923,7 +4757,7 @@
           <w:sz w:val="40"/>
           <w:szCs w:val="40"/>
         </w:rPr>
-        <w:t>Base de dados</w:t>
+        <w:t>Data base</w:t>
       </w:r>
       <w:bookmarkEnd w:id="16"/>
       <w:r>
@@ -4950,16 +4784,12 @@
         <w:rPr>
           <w:color w:val="auto"/>
         </w:rPr>
-        <w:t xml:space="preserve"> </w:t>
+        <w:t>Overview</w:t>
       </w:r>
       <w:bookmarkStart w:id="17" w:name="_Toc161416735"/>
-      <w:r>
-        <w:rPr>
-          <w:color w:val="auto"/>
-        </w:rPr>
-        <w:t>Visão geral</w:t>
-      </w:r>
+      <w:bookmarkStart w:id="18" w:name="_Toc161416736"/>
       <w:bookmarkEnd w:id="17"/>
+      <w:bookmarkEnd w:id="18"/>
     </w:p>
     <w:p>
       <w:pPr>
@@ -4976,16 +4806,10 @@
         <w:rPr>
           <w:color w:val="auto"/>
         </w:rPr>
-        <w:t xml:space="preserve"> </w:t>
+        <w:t>ER Scheme</w:t>
       </w:r>
-      <w:bookmarkStart w:id="18" w:name="_Toc161416736"/>
-      <w:r>
-        <w:rPr>
-          <w:color w:val="auto"/>
-        </w:rPr>
-        <w:t>Diagrama de classes</w:t>
-      </w:r>
-      <w:bookmarkEnd w:id="18"/>
+      <w:bookmarkStart w:id="19" w:name="_Toc161416737"/>
+      <w:bookmarkEnd w:id="19"/>
     </w:p>
     <w:p>
       <w:pPr>
@@ -5002,16 +4826,83 @@
         <w:rPr>
           <w:color w:val="auto"/>
         </w:rPr>
-        <w:t xml:space="preserve"> </w:t>
+        <w:t>Creation script</w:t>
       </w:r>
-      <w:bookmarkStart w:id="19" w:name="_Toc161416737"/>
+      <w:bookmarkStart w:id="20" w:name="_Toc161416738"/>
+      <w:bookmarkEnd w:id="20"/>
+    </w:p>
+    <w:p/>
+    <w:p>
+      <w:pPr>
+        <w:pStyle w:val="Ttulo2"/>
+        <w:numPr>
+          <w:ilvl w:val="1"/>
+          <w:numId w:val="8"/>
+        </w:numPr>
+        <w:rPr>
+          <w:color w:val="auto"/>
+          <w:sz w:val="40"/>
+          <w:szCs w:val="40"/>
+        </w:rPr>
+      </w:pPr>
+      <w:bookmarkStart w:id="21" w:name="_Toc161416739"/>
       <w:r>
         <w:rPr>
           <w:color w:val="auto"/>
-        </w:rPr>
-        <w:t>Esquema ER</w:t>
+          <w:sz w:val="40"/>
+          <w:szCs w:val="40"/>
+        </w:rPr>
+        <w:t>API</w:t>
       </w:r>
-      <w:bookmarkEnd w:id="19"/>
+      <w:bookmarkEnd w:id="21"/>
+    </w:p>
+    <w:p>
+      <w:pPr>
+        <w:pStyle w:val="Ttulo2"/>
+        <w:numPr>
+          <w:ilvl w:val="1"/>
+          <w:numId w:val="8"/>
+        </w:numPr>
+        <w:rPr>
+          <w:color w:val="auto"/>
+          <w:sz w:val="40"/>
+          <w:szCs w:val="40"/>
+        </w:rPr>
+      </w:pPr>
+      <w:bookmarkStart w:id="22" w:name="_Toc161416740"/>
+      <w:r>
+        <w:rPr>
+          <w:color w:val="auto"/>
+          <w:sz w:val="40"/>
+          <w:szCs w:val="40"/>
+        </w:rPr>
+        <w:t>REST API</w:t>
+      </w:r>
+      <w:bookmarkEnd w:id="22"/>
+    </w:p>
+    <w:p>
+      <w:pPr>
+        <w:pStyle w:val="Ttulo2"/>
+        <w:numPr>
+          <w:ilvl w:val="1"/>
+          <w:numId w:val="8"/>
+        </w:numPr>
+        <w:rPr>
+          <w:color w:val="auto"/>
+          <w:sz w:val="40"/>
+          <w:szCs w:val="40"/>
+        </w:rPr>
+      </w:pPr>
+      <w:bookmarkStart w:id="23" w:name="_Toc161416741"/>
+      <w:r>
+        <w:rPr>
+          <w:color w:val="auto"/>
+          <w:sz w:val="40"/>
+          <w:szCs w:val="40"/>
+        </w:rPr>
+        <w:t>Application</w:t>
+      </w:r>
+      <w:bookmarkEnd w:id="23"/>
     </w:p>
     <w:p>
       <w:pPr>
@@ -5024,99 +4915,14 @@
           <w:color w:val="auto"/>
         </w:rPr>
       </w:pPr>
+      <w:bookmarkStart w:id="24" w:name="_Toc161416742"/>
       <w:r>
         <w:rPr>
           <w:color w:val="auto"/>
         </w:rPr>
-        <w:t xml:space="preserve"> </w:t>
+        <w:t>Deployment process</w:t>
       </w:r>
-      <w:bookmarkStart w:id="20" w:name="_Toc161416738"/>
-      <w:r>
-        <w:rPr>
-          <w:color w:val="auto"/>
-        </w:rPr>
-        <w:t>Script de criação</w:t>
-      </w:r>
-      <w:bookmarkEnd w:id="20"/>
-      <w:r>
-        <w:rPr>
-          <w:color w:val="auto"/>
-        </w:rPr>
-        <w:t xml:space="preserve"> </w:t>
-      </w:r>
-    </w:p>
-    <w:p/>
-    <w:p>
-      <w:pPr>
-        <w:pStyle w:val="Ttulo2"/>
-        <w:numPr>
-          <w:ilvl w:val="1"/>
-          <w:numId w:val="8"/>
-        </w:numPr>
-        <w:rPr>
-          <w:color w:val="auto"/>
-          <w:sz w:val="40"/>
-          <w:szCs w:val="40"/>
-        </w:rPr>
-      </w:pPr>
-      <w:bookmarkStart w:id="21" w:name="_Toc161416739"/>
-      <w:r>
-        <w:rPr>
-          <w:color w:val="auto"/>
-          <w:sz w:val="40"/>
-          <w:szCs w:val="40"/>
-        </w:rPr>
-        <w:t>API</w:t>
-      </w:r>
-      <w:bookmarkEnd w:id="21"/>
-    </w:p>
-    <w:p>
-      <w:pPr>
-        <w:pStyle w:val="Ttulo2"/>
-        <w:numPr>
-          <w:ilvl w:val="1"/>
-          <w:numId w:val="8"/>
-        </w:numPr>
-        <w:rPr>
-          <w:color w:val="auto"/>
-          <w:sz w:val="40"/>
-          <w:szCs w:val="40"/>
-        </w:rPr>
-      </w:pPr>
-      <w:bookmarkStart w:id="22" w:name="_Toc161416740"/>
-      <w:r>
-        <w:rPr>
-          <w:color w:val="auto"/>
-          <w:sz w:val="40"/>
-          <w:szCs w:val="40"/>
-        </w:rPr>
-        <w:t>REST API</w:t>
-      </w:r>
-      <w:bookmarkEnd w:id="22"/>
-    </w:p>
-    <w:p>
-      <w:pPr>
-        <w:pStyle w:val="Ttulo2"/>
-        <w:numPr>
-          <w:ilvl w:val="1"/>
-          <w:numId w:val="8"/>
-        </w:numPr>
-        <w:rPr>
-          <w:color w:val="auto"/>
-          <w:sz w:val="40"/>
-          <w:szCs w:val="40"/>
-        </w:rPr>
-      </w:pPr>
-      <w:bookmarkStart w:id="23" w:name="_Toc161416741"/>
-      <w:r>
-        <w:rPr>
-          <w:color w:val="auto"/>
-          <w:sz w:val="40"/>
-          <w:szCs w:val="40"/>
-        </w:rPr>
-        <w:t>Aplicação</w:t>
-      </w:r>
-      <w:bookmarkEnd w:id="23"/>
+      <w:bookmarkEnd w:id="24"/>
     </w:p>
     <w:p>
       <w:pPr>
@@ -5129,36 +4935,14 @@
           <w:color w:val="auto"/>
         </w:rPr>
       </w:pPr>
-      <w:bookmarkStart w:id="24" w:name="_Toc161416742"/>
-      <w:proofErr w:type="spellStart"/>
+      <w:bookmarkStart w:id="25" w:name="_Toc161416743"/>
       <w:r>
         <w:rPr>
           <w:color w:val="auto"/>
         </w:rPr>
-        <w:t>Deployment</w:t>
+        <w:t>Design</w:t>
       </w:r>
-      <w:proofErr w:type="spellEnd"/>
-      <w:r>
-        <w:rPr>
-          <w:color w:val="auto"/>
-        </w:rPr>
-        <w:t xml:space="preserve"> </w:t>
-      </w:r>
-      <w:proofErr w:type="spellStart"/>
-      <w:r>
-        <w:rPr>
-          <w:color w:val="auto"/>
-        </w:rPr>
-        <w:t>process</w:t>
-      </w:r>
-      <w:bookmarkEnd w:id="24"/>
-      <w:proofErr w:type="spellEnd"/>
-      <w:r>
-        <w:rPr>
-          <w:color w:val="auto"/>
-        </w:rPr>
-        <w:t xml:space="preserve"> </w:t>
-      </w:r>
+      <w:bookmarkEnd w:id="25"/>
     </w:p>
     <w:p>
       <w:pPr>
@@ -5171,32 +4955,12 @@
           <w:color w:val="auto"/>
         </w:rPr>
       </w:pPr>
-      <w:bookmarkStart w:id="25" w:name="_Toc161416743"/>
-      <w:r>
-        <w:rPr>
-          <w:color w:val="auto"/>
-        </w:rPr>
-        <w:t>Design</w:t>
-      </w:r>
-      <w:bookmarkEnd w:id="25"/>
-    </w:p>
-    <w:p>
-      <w:pPr>
-        <w:pStyle w:val="Ttulo3"/>
-        <w:numPr>
-          <w:ilvl w:val="2"/>
-          <w:numId w:val="8"/>
-        </w:numPr>
-        <w:rPr>
-          <w:color w:val="auto"/>
-        </w:rPr>
-      </w:pPr>
       <w:bookmarkStart w:id="26" w:name="_Toc161416744"/>
       <w:r>
         <w:rPr>
           <w:color w:val="auto"/>
         </w:rPr>
-        <w:t>Activities (páginas da aplicação)</w:t>
+        <w:t>Activities (application pages)</w:t>
       </w:r>
       <w:bookmarkEnd w:id="26"/>
     </w:p>
@@ -5220,7 +4984,7 @@
           <w:sz w:val="56"/>
           <w:szCs w:val="56"/>
         </w:rPr>
-        <w:t>Conclusão</w:t>
+        <w:t>Conclusion</w:t>
       </w:r>
       <w:bookmarkEnd w:id="27"/>
     </w:p>
@@ -5244,7 +5008,7 @@
           <w:sz w:val="56"/>
           <w:szCs w:val="56"/>
         </w:rPr>
-        <w:t>Bibliografia</w:t>
+        <w:t>Bibliography</w:t>
       </w:r>
       <w:bookmarkEnd w:id="28"/>
     </w:p>
@@ -5259,7 +5023,7 @@
 </file>
 
 <file path=word/numbering.xml><?xml version="1.0" encoding="utf-8"?>
-<w:numbering xmlns:wpc="http://schemas.microsoft.com/office/word/2010/wordprocessingCanvas" xmlns:cx="http://schemas.microsoft.com/office/drawing/2014/chartex" xmlns:cx1="http://schemas.microsoft.com/office/drawing/2015/9/8/chartex" xmlns:cx2="http://schemas.microsoft.com/office/drawing/2015/10/21/chartex" xmlns:cx3="http://schemas.microsoft.com/office/drawing/2016/5/9/chartex" xmlns:cx4="http://schemas.microsoft.com/office/drawing/2016/5/10/chartex" xmlns:cx5="http://schemas.microsoft.com/office/drawing/2016/5/11/chartex" xmlns:cx6="http://schemas.microsoft.com/office/drawing/2016/5/12/chartex" xmlns:cx7="http://schemas.microsoft.com/office/drawing/2016/5/13/chartex" xmlns:cx8="http://schemas.microsoft.com/office/drawing/2016/5/14/chartex" xmlns:mc="http://schemas.openxmlformats.org/markup-compatibility/2006" xmlns:aink="http://schemas.microsoft.com/office/drawing/2016/ink" xmlns:am3d="http://schemas.microsoft.com/office/drawing/2017/model3d" xmlns:o="urn:schemas-microsoft-com:office:office" xmlns:oel="http://schemas.microsoft.com/office/2019/extlst" xmlns:r="http://schemas.openxmlformats.org/officeDocument/2006/relationships" xmlns:m="http://schemas.openxmlformats.org/officeDocument/2006/math" xmlns:v="urn:schemas-microsoft-com:vml" xmlns:wp14="http://schemas.microsoft.com/office/word/2010/wordprocessingDrawing" xmlns:wp="http://schemas.openxmlformats.org/drawingml/2006/wordprocessingDrawing" xmlns:w10="urn:schemas-microsoft-com:office:word" xmlns:w="http://schemas.openxmlformats.org/wordprocessingml/2006/main" xmlns:w14="http://schemas.microsoft.com/office/word/2010/wordml" xmlns:w15="http://schemas.microsoft.com/office/word/2012/wordml" xmlns:w16cex="http://schemas.microsoft.com/office/word/2018/wordml/cex" xmlns:w16cid="http://schemas.microsoft.com/office/word/2016/wordml/cid" xmlns:w16="http://schemas.microsoft.com/office/word/2018/wordml" xmlns:w16sdtdh="http://schemas.microsoft.com/office/word/2020/wordml/sdtdatahash" xmlns:w16se="http://schemas.microsoft.com/office/word/2015/wordml/symex" xmlns:wpg="http://schemas.microsoft.com/office/word/2010/wordprocessingGroup" xmlns:wpi="http://schemas.microsoft.com/office/word/2010/wordprocessingInk" xmlns:wne="http://schemas.microsoft.com/office/word/2006/wordml" xmlns:wps="http://schemas.microsoft.com/office/word/2010/wordprocessingShape" mc:Ignorable="w14 w15 w16se w16cid w16 w16cex w16sdtdh wp14">
+<w:numbering xmlns:wpc="http://schemas.microsoft.com/office/word/2010/wordprocessingCanvas" xmlns:cx="http://schemas.microsoft.com/office/drawing/2014/chartex" xmlns:cx1="http://schemas.microsoft.com/office/drawing/2015/9/8/chartex" xmlns:cx2="http://schemas.microsoft.com/office/drawing/2015/10/21/chartex" xmlns:cx3="http://schemas.microsoft.com/office/drawing/2016/5/9/chartex" xmlns:cx4="http://schemas.microsoft.com/office/drawing/2016/5/10/chartex" xmlns:cx5="http://schemas.microsoft.com/office/drawing/2016/5/11/chartex" xmlns:cx6="http://schemas.microsoft.com/office/drawing/2016/5/12/chartex" xmlns:cx7="http://schemas.microsoft.com/office/drawing/2016/5/13/chartex" xmlns:cx8="http://schemas.microsoft.com/office/drawing/2016/5/14/chartex" xmlns:mc="http://schemas.openxmlformats.org/markup-compatibility/2006" xmlns:aink="http://schemas.microsoft.com/office/drawing/2016/ink" xmlns:am3d="http://schemas.microsoft.com/office/drawing/2017/model3d" xmlns:o="urn:schemas-microsoft-com:office:office" xmlns:oel="http://schemas.microsoft.com/office/2019/extlst" xmlns:r="http://schemas.openxmlformats.org/officeDocument/2006/relationships" xmlns:m="http://schemas.openxmlformats.org/officeDocument/2006/math" xmlns:v="urn:schemas-microsoft-com:vml" xmlns:wp14="http://schemas.microsoft.com/office/word/2010/wordprocessingDrawing" xmlns:wp="http://schemas.openxmlformats.org/drawingml/2006/wordprocessingDrawing" xmlns:w10="urn:schemas-microsoft-com:office:word" xmlns:w="http://schemas.openxmlformats.org/wordprocessingml/2006/main" xmlns:w14="http://schemas.microsoft.com/office/word/2010/wordml" xmlns:w15="http://schemas.microsoft.com/office/word/2012/wordml" xmlns:w16cex="http://schemas.microsoft.com/office/word/2018/wordml/cex" xmlns:w16cid="http://schemas.microsoft.com/office/word/2016/wordml/cid" xmlns:w16="http://schemas.microsoft.com/office/word/2018/wordml" xmlns:w16du="http://schemas.microsoft.com/office/word/2023/wordml/word16du" xmlns:w16sdtdh="http://schemas.microsoft.com/office/word/2020/wordml/sdtdatahash" xmlns:w16se="http://schemas.microsoft.com/office/word/2015/wordml/symex" xmlns:wpg="http://schemas.microsoft.com/office/word/2010/wordprocessingGroup" xmlns:wpi="http://schemas.microsoft.com/office/word/2010/wordprocessingInk" xmlns:wne="http://schemas.microsoft.com/office/word/2006/wordml" xmlns:wps="http://schemas.microsoft.com/office/word/2010/wordprocessingShape" mc:Ignorable="w14 w15 w16se w16cid w16 w16cex w16sdtdh w16du wp14">
   <w:abstractNum w:abstractNumId="0" w15:restartNumberingAfterBreak="0">
     <w:nsid w:val="010667C8"/>
     <w:multiLevelType w:val="multilevel"/>
@@ -6502,7 +6266,7 @@
 </file>
 
 <file path=word/styles.xml><?xml version="1.0" encoding="utf-8"?>
-<w:styles xmlns:mc="http://schemas.openxmlformats.org/markup-compatibility/2006" xmlns:r="http://schemas.openxmlformats.org/officeDocument/2006/relationships" xmlns:w="http://schemas.openxmlformats.org/wordprocessingml/2006/main" xmlns:w14="http://schemas.microsoft.com/office/word/2010/wordml" xmlns:w15="http://schemas.microsoft.com/office/word/2012/wordml" xmlns:w16cex="http://schemas.microsoft.com/office/word/2018/wordml/cex" xmlns:w16cid="http://schemas.microsoft.com/office/word/2016/wordml/cid" xmlns:w16="http://schemas.microsoft.com/office/word/2018/wordml" xmlns:w16sdtdh="http://schemas.microsoft.com/office/word/2020/wordml/sdtdatahash" xmlns:w16se="http://schemas.microsoft.com/office/word/2015/wordml/symex" mc:Ignorable="w14 w15 w16se w16cid w16 w16cex w16sdtdh">
+<w:styles xmlns:mc="http://schemas.openxmlformats.org/markup-compatibility/2006" xmlns:r="http://schemas.openxmlformats.org/officeDocument/2006/relationships" xmlns:w="http://schemas.openxmlformats.org/wordprocessingml/2006/main" xmlns:w14="http://schemas.microsoft.com/office/word/2010/wordml" xmlns:w15="http://schemas.microsoft.com/office/word/2012/wordml" xmlns:w16cex="http://schemas.microsoft.com/office/word/2018/wordml/cex" xmlns:w16cid="http://schemas.microsoft.com/office/word/2016/wordml/cid" xmlns:w16="http://schemas.microsoft.com/office/word/2018/wordml" xmlns:w16du="http://schemas.microsoft.com/office/word/2023/wordml/word16du" xmlns:w16sdtdh="http://schemas.microsoft.com/office/word/2020/wordml/sdtdatahash" xmlns:w16se="http://schemas.microsoft.com/office/word/2015/wordml/symex" mc:Ignorable="w14 w15 w16se w16cid w16 w16cex w16sdtdh w16du">
   <w:docDefaults>
     <w:rPrDefault>
       <w:rPr>

</xml_diff>